<commit_message>
lab4 report 75% done
</commit_message>
<xml_diff>
--- a/4/9308_Semenov_lab4.docx
+++ b/4/9308_Semenov_lab4.docx
@@ -187,7 +187,7 @@
           <w:sz w:val="32"/>
           <w:szCs w:val="32"/>
         </w:rPr>
-        <w:t>3</w:t>
+        <w:t>4</w:t>
       </w:r>
     </w:p>
     <w:p>
@@ -234,7 +234,7 @@
           <w:sz w:val="32"/>
           <w:szCs w:val="32"/>
         </w:rPr>
-        <w:t>Процессы и потоки</w:t>
+        <w:t>Межпроцессное взаимодействие</w:t>
       </w:r>
       <w:r>
         <w:rPr>
@@ -1326,7 +1326,7 @@
         <w:t xml:space="preserve">сследовать </w:t>
       </w:r>
       <w:r>
-        <w:t>механизмы создания и управления процессами и потоками в ОС Windows</w:t>
+        <w:t>инструменты и механизмы взаимодействия процессов в Windows</w:t>
       </w:r>
       <w:r>
         <w:rPr>
@@ -1346,12 +1346,16 @@
           <w:sz w:val="32"/>
           <w:szCs w:val="28"/>
         </w:rPr>
-        <w:t xml:space="preserve">Реализация многопоточного приложения с использованием функций </w:t>
-      </w:r>
-      <w:r>
-        <w:t>Win32 API</w:t>
+        <w:t xml:space="preserve">Реализация </w:t>
       </w:r>
       <w:bookmarkEnd w:id="2"/>
+      <w:r>
+        <w:rPr>
+          <w:sz w:val="32"/>
+          <w:szCs w:val="28"/>
+        </w:rPr>
+        <w:t>решения задачи о читателях-писателях</w:t>
+      </w:r>
     </w:p>
     <w:p>
       <w:pPr>
@@ -1381,7 +1385,7 @@
         <w:t xml:space="preserve">1. </w:t>
       </w:r>
       <w:r>
-        <w:t>Создайте приложение, которое вычисляет число pi с точностью N знаков после запятой по следующей формуле</w:t>
+        <w:t>Выполнить решение задачи о читателях-писателях, для чего необходимо разработать консольные приложения «Читатель» и «Писатель»</w:t>
       </w:r>
       <w:r>
         <w:rPr>
@@ -1389,56 +1393,6 @@
           <w:szCs w:val="28"/>
         </w:rPr>
         <w:t>:</w:t>
-      </w:r>
-    </w:p>
-    <w:p>
-      <w:pPr>
-        <w:ind w:firstLine="360"/>
-        <w:rPr>
-          <w:rFonts w:cs="Times New Roman"/>
-          <w:szCs w:val="28"/>
-        </w:rPr>
-      </w:pPr>
-      <w:r>
-        <w:rPr>
-          <w:rFonts w:cs="Times New Roman"/>
-          <w:szCs w:val="28"/>
-        </w:rPr>
-        <w:drawing>
-          <wp:inline distT="0" distB="0" distL="0" distR="0" wp14:anchorId="20A9F476" wp14:editId="5C46F3A2">
-            <wp:extent cx="5940425" cy="989965"/>
-            <wp:effectExtent l="0" t="0" r="3175" b="635"/>
-            <wp:docPr id="2" name="Рисунок 2"/>
-            <wp:cNvGraphicFramePr>
-              <a:graphicFrameLocks xmlns:a="http://schemas.openxmlformats.org/drawingml/2006/main" noChangeAspect="1"/>
-            </wp:cNvGraphicFramePr>
-            <a:graphic xmlns:a="http://schemas.openxmlformats.org/drawingml/2006/main">
-              <a:graphicData uri="http://schemas.openxmlformats.org/drawingml/2006/picture">
-                <pic:pic xmlns:pic="http://schemas.openxmlformats.org/drawingml/2006/picture">
-                  <pic:nvPicPr>
-                    <pic:cNvPr id="1" name=""/>
-                    <pic:cNvPicPr/>
-                  </pic:nvPicPr>
-                  <pic:blipFill>
-                    <a:blip r:embed="rId8"/>
-                    <a:stretch>
-                      <a:fillRect/>
-                    </a:stretch>
-                  </pic:blipFill>
-                  <pic:spPr>
-                    <a:xfrm>
-                      <a:off x="0" y="0"/>
-                      <a:ext cx="5940425" cy="989965"/>
-                    </a:xfrm>
-                    <a:prstGeom prst="rect">
-                      <a:avLst/>
-                    </a:prstGeom>
-                  </pic:spPr>
-                </pic:pic>
-              </a:graphicData>
-            </a:graphic>
-          </wp:inline>
-        </w:drawing>
       </w:r>
     </w:p>
     <w:p>
@@ -1446,7 +1400,7 @@
         <w:pStyle w:val="a4"/>
         <w:numPr>
           <w:ilvl w:val="0"/>
-          <w:numId w:val="26"/>
+          <w:numId w:val="33"/>
         </w:numPr>
         <w:rPr>
           <w:rFonts w:cs="Times New Roman"/>
@@ -1454,14 +1408,45 @@
         </w:rPr>
       </w:pPr>
       <w:r>
-        <w:t>Используйте распределение итераций блоками (размер блока = 10 * Nстудбилета) по потокам. Сначала каждый поток по очереди получает свой блок итераций, затем тот поток, который заканчивает выполнение своего блока, получает следующий свободный блок итераций. Освободившиеся потоки получают новые блоки итераций до тех пор, пока все блоки не будут исчерпаны</w:t>
-      </w:r>
-      <w:r>
+        <w:t>одновременно запущенные экземпляры процессов-читателей и процессов-писателей должны совместно работать с буферной памятью в виде проецируемого файла</w:t>
+      </w:r>
+      <w:r>
+        <w:t>:</w:t>
+      </w:r>
+    </w:p>
+    <w:p>
+      <w:pPr>
+        <w:pStyle w:val="a4"/>
+        <w:numPr>
+          <w:ilvl w:val="1"/>
+          <w:numId w:val="33"/>
+        </w:numPr>
         <w:rPr>
           <w:rFonts w:cs="Times New Roman"/>
           <w:szCs w:val="28"/>
         </w:rPr>
-        <w:t>;</w:t>
+      </w:pPr>
+      <w:r>
+        <w:t>размер страницы буферной памяти равен размеру физической страницы оперативной памяти;</w:t>
+      </w:r>
+    </w:p>
+    <w:p>
+      <w:pPr>
+        <w:pStyle w:val="a4"/>
+        <w:numPr>
+          <w:ilvl w:val="1"/>
+          <w:numId w:val="33"/>
+        </w:numPr>
+        <w:rPr>
+          <w:rFonts w:cs="Times New Roman"/>
+          <w:szCs w:val="28"/>
+        </w:rPr>
+      </w:pPr>
+      <w:r>
+        <w:t>число страниц буферной памяти равно сумме цифр в номере студенческого билета без учета первой цифры</w:t>
+      </w:r>
+      <w:r>
+        <w:t>.</w:t>
       </w:r>
     </w:p>
     <w:p>
@@ -1469,7 +1454,7 @@
         <w:pStyle w:val="a4"/>
         <w:numPr>
           <w:ilvl w:val="0"/>
-          <w:numId w:val="26"/>
+          <w:numId w:val="33"/>
         </w:numPr>
         <w:rPr>
           <w:rFonts w:cs="Times New Roman"/>
@@ -1477,20 +1462,19 @@
         </w:rPr>
       </w:pPr>
       <w:r>
-        <w:t xml:space="preserve">Создание потоков выполняйте с помощью функции Win32 API </w:t>
+        <w:t xml:space="preserve">страницы буферной памяти должны быть заблокированы в оперативной памяти (функция </w:t>
       </w:r>
       <w:r>
         <w:rPr>
           <w:b/>
           <w:bCs/>
         </w:rPr>
-        <w:t>CreateThread</w:t>
-      </w:r>
-      <w:r>
-        <w:rPr>
-          <w:rFonts w:cs="Times New Roman"/>
-          <w:szCs w:val="28"/>
-        </w:rPr>
+        <w:t>VirtualLock</w:t>
+      </w:r>
+      <w:r>
+        <w:t>)</w:t>
+      </w:r>
+      <w:r>
         <w:t>;</w:t>
       </w:r>
     </w:p>
@@ -1499,7 +1483,7 @@
         <w:pStyle w:val="a4"/>
         <w:numPr>
           <w:ilvl w:val="0"/>
-          <w:numId w:val="26"/>
+          <w:numId w:val="33"/>
         </w:numPr>
         <w:rPr>
           <w:rFonts w:cs="Times New Roman"/>
@@ -1507,21 +1491,9 @@
         </w:rPr>
       </w:pPr>
       <w:r>
-        <w:t xml:space="preserve">Для реализации механизма распределения блоков итераций необходимо сразу в начале программы создать необходимое количество потоков в приостановленном состоянии, для освобождения потока из приостановленного состояния используйте функцию Win32 API </w:t>
-      </w:r>
-      <w:r>
-        <w:rPr>
-          <w:b/>
-          <w:bCs/>
-        </w:rPr>
-        <w:t>ResumeThread</w:t>
-      </w:r>
-      <w:r>
-        <w:rPr>
-          <w:rFonts w:cs="Times New Roman"/>
-          <w:szCs w:val="28"/>
-          <w:lang w:val="en-US"/>
-        </w:rPr>
+        <w:t>длительность выполнения процессами операций «чтения» и «записи» задается случайным образом в диапазоне от 0,5 до 1,5 сек</w:t>
+      </w:r>
+      <w:r>
         <w:t>;</w:t>
       </w:r>
     </w:p>
@@ -1530,7 +1502,7 @@
         <w:pStyle w:val="a4"/>
         <w:numPr>
           <w:ilvl w:val="0"/>
-          <w:numId w:val="26"/>
+          <w:numId w:val="33"/>
         </w:numPr>
         <w:rPr>
           <w:rFonts w:cs="Times New Roman"/>
@@ -1538,46 +1510,55 @@
         </w:rPr>
       </w:pPr>
       <w:r>
-        <w:t xml:space="preserve">По окончании обработки текущего блока итераций поток не должен завершаться, а должен быть, например, приостановлен с помощью </w:t>
-      </w:r>
-      <w:r>
-        <w:lastRenderedPageBreak/>
-        <w:t xml:space="preserve">функции Win32 API SuspendThread. Затем потоку должен быть предоставлен следующий свободный блок итераций, и поток должен быть освобожден, например, с помощью функции Win32 API </w:t>
+        <w:t>для синхронизации работы процессов необходимо использовать объекты синхронизации типа «семафор» и «мьютекс»;</w:t>
+      </w:r>
+    </w:p>
+    <w:p>
+      <w:pPr>
+        <w:pStyle w:val="a4"/>
+        <w:numPr>
+          <w:ilvl w:val="0"/>
+          <w:numId w:val="33"/>
+        </w:numPr>
+        <w:rPr>
+          <w:rFonts w:cs="Times New Roman"/>
+          <w:szCs w:val="28"/>
+        </w:rPr>
+      </w:pPr>
+      <w:r>
+        <w:t xml:space="preserve">процессы-читатели и процессы-писатели ведут свои журнальные файлы, в которые регистрируют переходы из одного «состояния» в другое (начало ожидания, запись или чтение, переход к освобождению) с указанием кода времени (функция </w:t>
       </w:r>
       <w:r>
         <w:rPr>
           <w:b/>
           <w:bCs/>
         </w:rPr>
-        <w:t>ResumeThread</w:t>
-      </w:r>
-      <w:r>
-        <w:t>.</w:t>
+        <w:t>TimeGetTime</w:t>
+      </w:r>
+      <w:r>
+        <w:t>). Для состояний «запись» и «чтение» необходимо также запротоколировать номер рабочей страницы.</w:t>
       </w:r>
     </w:p>
     <w:p>
       <w:pPr>
         <w:ind w:firstLine="708"/>
+      </w:pPr>
+      <w:r>
         <w:rPr>
           <w:rFonts w:cs="Times New Roman"/>
           <w:szCs w:val="28"/>
         </w:rPr>
-      </w:pPr>
-      <w:r>
-        <w:rPr>
-          <w:rFonts w:cs="Times New Roman"/>
-          <w:szCs w:val="28"/>
-        </w:rPr>
+        <w:lastRenderedPageBreak/>
         <w:t xml:space="preserve">2. </w:t>
       </w:r>
       <w:r>
-        <w:t>Произведите замеры времени выполнения приложения для разного числа потоков (1, 2, 4, 8, 12, 16). По результатам измерений</w:t>
+        <w:t>Запустите приложения читателей и писателей, суммарное количество одновременно работающих читателей и писателей должно быть не менее числа страниц буферной памяти. Проверьте функционирование приложений, проанализируйте журнальные файлы процессов, постройте сводные графики смены «состояний» для не менее 5 процессов-читателей и 5 процессов-писателей, дайте свои комментарии относительно переходов процессов из одного состояния в</w:t>
       </w:r>
       <w:r>
         <w:t xml:space="preserve"> </w:t>
       </w:r>
       <w:r>
-        <w:t>постройте график и определите число потоков, при котором достигается наибольшая скорость выполнения. Запротоколируйте результаты в отчет</w:t>
+        <w:t>другое. Постройте графики занятости страниц буферной памяти (проецируемого файла) во времени, дайте свои комментарии</w:t>
       </w:r>
       <w:r>
         <w:t>.</w:t>
@@ -1585,10 +1566,25 @@
     </w:p>
     <w:p>
       <w:pPr>
+        <w:spacing w:before="0" w:after="160" w:line="259" w:lineRule="auto"/>
+        <w:jc w:val="left"/>
+        <w:rPr>
+          <w:rFonts w:eastAsiaTheme="majorEastAsia" w:cstheme="majorBidi"/>
+          <w:b/>
+          <w:szCs w:val="26"/>
+        </w:rPr>
+      </w:pPr>
+      <w:bookmarkStart w:id="4" w:name="_Toc89199668"/>
+      <w:r>
+        <w:br w:type="page"/>
+      </w:r>
+    </w:p>
+    <w:p>
+      <w:pPr>
         <w:pStyle w:val="2"/>
       </w:pPr>
-      <w:bookmarkStart w:id="4" w:name="_Toc89199668"/>
-      <w:r>
+      <w:r>
+        <w:lastRenderedPageBreak/>
         <w:t>Результаты</w:t>
       </w:r>
       <w:r>
@@ -1607,13 +1603,95 @@
         <w:ind w:firstLine="708"/>
       </w:pPr>
       <w:r>
-        <w:t xml:space="preserve">Программа позволяет настраивать различное количество замеров. При единичном замере получаются различные результаты, представленные на рисунке </w:t>
+        <w:t>Задача о читателях-писателях реализована в виде трех программ:</w:t>
+      </w:r>
+    </w:p>
+    <w:p>
+      <w:pPr>
+        <w:pStyle w:val="a4"/>
+        <w:numPr>
+          <w:ilvl w:val="0"/>
+          <w:numId w:val="35"/>
+        </w:numPr>
+        <w:ind w:left="1134"/>
+      </w:pPr>
+      <w:r>
+        <w:t>главная: создает проецируемый файл и объекты синхронизации</w:t>
+      </w:r>
+      <w:r>
+        <w:t>, а также процессы читателей и писателей</w:t>
+      </w:r>
+      <w:r>
+        <w:t>;</w:t>
+      </w:r>
+    </w:p>
+    <w:p>
+      <w:pPr>
+        <w:pStyle w:val="a4"/>
+        <w:numPr>
+          <w:ilvl w:val="0"/>
+          <w:numId w:val="35"/>
+        </w:numPr>
+        <w:ind w:left="1134"/>
+      </w:pPr>
+      <w:r>
+        <w:t>читатель: считывает данные со страниц</w:t>
+      </w:r>
+      <w:r>
+        <w:t>ы</w:t>
+      </w:r>
+      <w:r>
+        <w:t>, в которую писатель что-либо записал</w:t>
+      </w:r>
+      <w:r>
+        <w:t>;</w:t>
+      </w:r>
+    </w:p>
+    <w:p>
+      <w:pPr>
+        <w:pStyle w:val="a4"/>
+        <w:numPr>
+          <w:ilvl w:val="0"/>
+          <w:numId w:val="35"/>
+        </w:numPr>
+        <w:ind w:left="1134"/>
+      </w:pPr>
+      <w:r>
+        <w:t>писатель: записывает данные в свободную страницу.</w:t>
+      </w:r>
+    </w:p>
+    <w:p>
+      <w:pPr>
+        <w:ind w:firstLine="708"/>
+      </w:pPr>
+      <w:r>
+        <w:t>Первая программа для запуска принимает следующие параметры: число процессов и число работы этих процессов (сколько раз писатель должен записать данные</w:t>
+      </w:r>
+      <w:r>
+        <w:t xml:space="preserve"> и </w:t>
+      </w:r>
+      <w:r>
+        <w:t>сколько раз читатель должен считать данны</w:t>
+      </w:r>
+      <w:r>
+        <w:t>е</w:t>
+      </w:r>
+      <w:r>
+        <w:t>).</w:t>
+      </w:r>
+    </w:p>
+    <w:p>
+      <w:pPr>
+        <w:ind w:firstLine="708"/>
+      </w:pPr>
+      <w:r>
+        <w:t xml:space="preserve">Пример запуска и сама работа главного приложения представлены на рисунке </w:t>
       </w:r>
       <w:r>
         <w:fldChar w:fldCharType="begin"/>
       </w:r>
       <w:r>
-        <w:instrText xml:space="preserve"> REF _Ref89197784 \h </w:instrText>
+        <w:instrText xml:space="preserve"> REF _Ref91033309 \h </w:instrText>
       </w:r>
       <w:r>
         <w:instrText xml:space="preserve">\# \0 </w:instrText>
@@ -1628,226 +1706,24 @@
         <w:fldChar w:fldCharType="end"/>
       </w:r>
       <w:r>
-        <w:t>, в связи с чем получить одназначно время вычисления числа Пи нельзя. В связи с этим было проведено 100 замеров и вычислено среднее время вычисления.</w:t>
-      </w:r>
-      <w:r>
-        <w:t xml:space="preserve"> Используемы</w:t>
-      </w:r>
-      <w:r>
-        <w:t>е</w:t>
-      </w:r>
-      <w:r>
-        <w:t xml:space="preserve"> процессор</w:t>
-      </w:r>
-      <w:r>
-        <w:t>ы</w:t>
-      </w:r>
-      <w:r>
-        <w:t xml:space="preserve"> в замерах – </w:t>
-      </w:r>
-      <w:r>
-        <w:rPr>
-          <w:lang w:val="en-US"/>
-        </w:rPr>
-        <w:t>Intel</w:t>
-      </w:r>
-      <w:r>
-        <w:t xml:space="preserve"> </w:t>
-      </w:r>
-      <w:r>
-        <w:rPr>
-          <w:lang w:val="en-US"/>
-        </w:rPr>
-        <w:t>Core</w:t>
-      </w:r>
-      <w:r>
-        <w:t xml:space="preserve"> </w:t>
-      </w:r>
-      <w:r>
-        <w:rPr>
-          <w:lang w:val="en-US"/>
-        </w:rPr>
-        <w:t>i</w:t>
-      </w:r>
-      <w:r>
-        <w:t>5-9400</w:t>
-      </w:r>
-      <w:r>
-        <w:rPr>
-          <w:lang w:val="en-US"/>
-        </w:rPr>
-        <w:t>F</w:t>
-      </w:r>
-      <w:r>
-        <w:t>, имеющий 6 ядер и потоков, работающий на максимальной частоте в 4100 МГц</w:t>
-      </w:r>
-      <w:r>
-        <w:t xml:space="preserve"> (результаты замера представлены на рисунке </w:t>
-      </w:r>
-      <w:r>
-        <w:fldChar w:fldCharType="begin"/>
-      </w:r>
-      <w:r>
-        <w:instrText xml:space="preserve"> REF _Ref89198057 \h </w:instrText>
-      </w:r>
-      <w:r>
-        <w:instrText xml:space="preserve">\# \0 </w:instrText>
-      </w:r>
-      <w:r>
-        <w:fldChar w:fldCharType="separate"/>
-      </w:r>
-      <w:r>
-        <w:t>2</w:t>
-      </w:r>
-      <w:r>
-        <w:fldChar w:fldCharType="end"/>
-      </w:r>
-      <w:r>
-        <w:t>)</w:t>
-      </w:r>
-      <w:r>
-        <w:t xml:space="preserve">; </w:t>
-      </w:r>
-      <w:r>
-        <w:rPr>
-          <w:lang w:val="en-US"/>
-        </w:rPr>
-        <w:t>Inte</w:t>
-      </w:r>
-      <w:r>
-        <w:rPr>
-          <w:lang w:val="en-US"/>
-        </w:rPr>
-        <w:t>l</w:t>
-      </w:r>
-      <w:r>
-        <w:t xml:space="preserve"> </w:t>
-      </w:r>
-      <w:r>
-        <w:rPr>
-          <w:lang w:val="en-US"/>
-        </w:rPr>
-        <w:t>Core</w:t>
-      </w:r>
-      <w:r>
-        <w:t xml:space="preserve"> </w:t>
-      </w:r>
-      <w:r>
-        <w:rPr>
-          <w:lang w:val="en-US"/>
-        </w:rPr>
-        <w:t>i</w:t>
-      </w:r>
-      <w:r>
-        <w:t>7-7700</w:t>
-      </w:r>
-      <w:r>
-        <w:t>, имеющий 4 ядра и 8 потоков, работающий на максимальной частоте в 4200 МГц</w:t>
-      </w:r>
-      <w:r>
-        <w:t xml:space="preserve"> </w:t>
-      </w:r>
-      <w:r>
-        <w:t xml:space="preserve">(результаты замера – на рисунке </w:t>
-      </w:r>
-      <w:r>
-        <w:fldChar w:fldCharType="begin"/>
-      </w:r>
-      <w:r>
-        <w:instrText xml:space="preserve"> REF _Ref89210527 \h </w:instrText>
-      </w:r>
-      <w:r>
-        <w:instrText xml:space="preserve">\# \0 </w:instrText>
-      </w:r>
-      <w:r>
-        <w:fldChar w:fldCharType="separate"/>
-      </w:r>
-      <w:r>
-        <w:t>3</w:t>
-      </w:r>
-      <w:r>
-        <w:fldChar w:fldCharType="end"/>
-      </w:r>
-      <w:r>
-        <w:t>)</w:t>
-      </w:r>
-      <w:r>
-        <w:t xml:space="preserve">; </w:t>
-      </w:r>
-      <w:r>
-        <w:rPr>
-          <w:lang w:val="en-US"/>
-        </w:rPr>
-        <w:t>Intel</w:t>
-      </w:r>
-      <w:r>
-        <w:t xml:space="preserve"> </w:t>
-      </w:r>
-      <w:r>
-        <w:rPr>
-          <w:lang w:val="en-US"/>
-        </w:rPr>
-        <w:t>Core</w:t>
-      </w:r>
-      <w:r>
-        <w:t xml:space="preserve"> </w:t>
-      </w:r>
-      <w:r>
-        <w:rPr>
-          <w:lang w:val="en-US"/>
-        </w:rPr>
-        <w:t>i</w:t>
-      </w:r>
-      <w:r>
-        <w:t>5-3230</w:t>
-      </w:r>
-      <w:r>
-        <w:rPr>
-          <w:lang w:val="en-US"/>
-        </w:rPr>
-        <w:t>M</w:t>
-      </w:r>
-      <w:r>
-        <w:t xml:space="preserve">, имеющий 2 ядра и 4 потока, работающий на максимальной частоте в 3200 МГц (результаты замеров показаны на рисунке </w:t>
-      </w:r>
-      <w:r>
-        <w:fldChar w:fldCharType="begin"/>
-      </w:r>
-      <w:r>
-        <w:instrText xml:space="preserve"> REF _Ref89210531 \h </w:instrText>
-      </w:r>
-      <w:r>
-        <w:instrText xml:space="preserve">\# \0 </w:instrText>
-      </w:r>
-      <w:r>
-        <w:fldChar w:fldCharType="separate"/>
-      </w:r>
-      <w:r>
-        <w:t>4</w:t>
-      </w:r>
-      <w:r>
-        <w:fldChar w:fldCharType="end"/>
-      </w:r>
-      <w:r>
-        <w:t>).</w:t>
+        <w:t>.</w:t>
       </w:r>
     </w:p>
     <w:p>
       <w:pPr>
         <w:keepNext/>
-        <w:spacing w:after="0"/>
+        <w:ind w:left="708"/>
         <w:jc w:val="center"/>
       </w:pPr>
       <w:r>
         <w:rPr>
           <w:noProof/>
         </w:rPr>
-        <w:lastRenderedPageBreak/>
         <w:drawing>
-          <wp:inline distT="0" distB="0" distL="0" distR="0" wp14:anchorId="29732067" wp14:editId="40AED0FB">
-            <wp:extent cx="4284345" cy="4973955"/>
-            <wp:effectExtent l="0" t="0" r="1905" b="0"/>
-            <wp:docPr id="6" name="Рисунок 6"/>
+          <wp:inline distT="0" distB="0" distL="0" distR="0" wp14:anchorId="68DD6224" wp14:editId="1CA27185">
+            <wp:extent cx="3676650" cy="571500"/>
+            <wp:effectExtent l="0" t="0" r="0" b="0"/>
+            <wp:docPr id="19" name="Рисунок 19"/>
             <wp:cNvGraphicFramePr>
               <a:graphicFrameLocks xmlns:a="http://schemas.openxmlformats.org/drawingml/2006/main" noChangeAspect="1"/>
             </wp:cNvGraphicFramePr>
@@ -1860,21 +1736,23 @@
                       <a:picLocks noChangeAspect="1" noChangeArrowheads="1"/>
                     </pic:cNvPicPr>
                   </pic:nvPicPr>
-                  <pic:blipFill rotWithShape="1">
-                    <a:blip r:embed="rId9">
+                  <pic:blipFill>
+                    <a:blip r:embed="rId8">
                       <a:extLst>
                         <a:ext uri="{28A0092B-C50C-407E-A947-70E740481C1C}">
                           <a14:useLocalDpi xmlns:a14="http://schemas.microsoft.com/office/drawing/2010/main" val="0"/>
                         </a:ext>
                       </a:extLst>
                     </a:blip>
-                    <a:srcRect l="266" t="533" r="1"/>
-                    <a:stretch/>
+                    <a:srcRect/>
+                    <a:stretch>
+                      <a:fillRect/>
+                    </a:stretch>
                   </pic:blipFill>
                   <pic:spPr bwMode="auto">
                     <a:xfrm>
                       <a:off x="0" y="0"/>
-                      <a:ext cx="4284345" cy="4973955"/>
+                      <a:ext cx="3676650" cy="571500"/>
                     </a:xfrm>
                     <a:prstGeom prst="rect">
                       <a:avLst/>
@@ -1883,11 +1761,6 @@
                     <a:ln>
                       <a:noFill/>
                     </a:ln>
-                    <a:extLst>
-                      <a:ext uri="{53640926-AAD7-44D8-BBD7-CCE9431645EC}">
-                        <a14:shadowObscured xmlns:a14="http://schemas.microsoft.com/office/drawing/2010/main"/>
-                      </a:ext>
-                    </a:extLst>
                   </pic:spPr>
                 </pic:pic>
               </a:graphicData>
@@ -1900,47 +1773,355 @@
       <w:pPr>
         <w:pStyle w:val="ad"/>
       </w:pPr>
-      <w:bookmarkStart w:id="5" w:name="_Ref89197784"/>
+      <w:bookmarkStart w:id="5" w:name="_Ref91033309"/>
       <w:r>
         <w:t xml:space="preserve">Рисунок </w:t>
       </w:r>
+      <w:fldSimple w:instr=" SEQ Рисунок \* ARABIC ">
+        <w:r>
+          <w:rPr>
+            <w:noProof/>
+          </w:rPr>
+          <w:t>1</w:t>
+        </w:r>
+      </w:fldSimple>
+      <w:bookmarkEnd w:id="5"/>
+      <w:r>
+        <w:t xml:space="preserve"> – Запуск и работа главного приложения</w:t>
+      </w:r>
+    </w:p>
+    <w:p>
+      <w:r>
+        <w:tab/>
+      </w:r>
+      <w:r>
+        <w:t xml:space="preserve">Сами же процессы писателей </w:t>
+      </w:r>
+      <w:r>
+        <w:t xml:space="preserve">и </w:t>
+      </w:r>
+      <w:r>
+        <w:t xml:space="preserve">читателей </w:t>
+      </w:r>
+      <w:r>
+        <w:t xml:space="preserve">имеют свои файлы протоколирования действия: </w:t>
+      </w:r>
+      <w:r>
+        <w:rPr>
+          <w:lang w:val="en-US"/>
+        </w:rPr>
+        <w:t>writer</w:t>
+      </w:r>
+      <w:r>
+        <w:t>.</w:t>
+      </w:r>
+      <w:r>
+        <w:rPr>
+          <w:lang w:val="en-US"/>
+        </w:rPr>
+        <w:t>log</w:t>
+      </w:r>
+      <w:r>
+        <w:t xml:space="preserve"> </w:t>
+      </w:r>
+      <w:r>
+        <w:t>–</w:t>
+      </w:r>
+      <w:r>
+        <w:t xml:space="preserve"> </w:t>
+      </w:r>
+      <w:r>
+        <w:t>для писателей</w:t>
+      </w:r>
+      <w:r>
+        <w:t xml:space="preserve">, </w:t>
+      </w:r>
+      <w:r>
+        <w:rPr>
+          <w:lang w:val="en-US"/>
+        </w:rPr>
+        <w:t>reader</w:t>
+      </w:r>
+      <w:r>
+        <w:t>.</w:t>
+      </w:r>
+      <w:r>
+        <w:rPr>
+          <w:lang w:val="en-US"/>
+        </w:rPr>
+        <w:t>log</w:t>
+      </w:r>
+      <w:r>
+        <w:t xml:space="preserve"> </w:t>
+      </w:r>
+      <w:r>
+        <w:t>–</w:t>
+      </w:r>
+      <w:r>
+        <w:t xml:space="preserve"> </w:t>
+      </w:r>
+      <w:r>
+        <w:t>для читателей</w:t>
+      </w:r>
+      <w:r>
+        <w:t>.</w:t>
+      </w:r>
+      <w:r>
+        <w:t xml:space="preserve"> Пример записанных данных в эти файлы </w:t>
+      </w:r>
+      <w:r>
+        <w:t xml:space="preserve">для указанных выше параметрах запуска главного приложения </w:t>
+      </w:r>
+      <w:r>
+        <w:t xml:space="preserve">представлены на рисунках </w:t>
+      </w:r>
       <w:r>
         <w:fldChar w:fldCharType="begin"/>
       </w:r>
       <w:r>
-        <w:instrText xml:space="preserve"> SEQ Рисунок \* ARABIC </w:instrText>
+        <w:instrText xml:space="preserve"> REF _Ref91033482 \h </w:instrText>
+      </w:r>
+      <w:r>
+        <w:instrText xml:space="preserve">\# \0 </w:instrText>
       </w:r>
       <w:r>
         <w:fldChar w:fldCharType="separate"/>
       </w:r>
       <w:r>
+        <w:t>2</w:t>
+      </w:r>
+      <w:r>
+        <w:fldChar w:fldCharType="end"/>
+      </w:r>
+      <w:r>
+        <w:t xml:space="preserve"> и </w:t>
+      </w:r>
+      <w:r>
+        <w:fldChar w:fldCharType="begin"/>
+      </w:r>
+      <w:r>
+        <w:instrText xml:space="preserve"> REF _Ref91033484 \h </w:instrText>
+      </w:r>
+      <w:r>
+        <w:instrText xml:space="preserve">\# \0 </w:instrText>
+      </w:r>
+      <w:r>
+        <w:fldChar w:fldCharType="separate"/>
+      </w:r>
+      <w:r>
+        <w:t>3</w:t>
+      </w:r>
+      <w:r>
+        <w:fldChar w:fldCharType="end"/>
+      </w:r>
+      <w:r>
+        <w:t xml:space="preserve"> соответственно.</w:t>
+      </w:r>
+    </w:p>
+    <w:p>
+      <w:pPr>
+        <w:keepNext/>
+        <w:jc w:val="center"/>
+      </w:pPr>
+      <w:r>
+        <w:lastRenderedPageBreak/>
+        <w:drawing>
+          <wp:inline distT="0" distB="0" distL="0" distR="0" wp14:anchorId="74DD1677" wp14:editId="60B3D036">
+            <wp:extent cx="4096322" cy="5811061"/>
+            <wp:effectExtent l="0" t="0" r="0" b="0"/>
+            <wp:docPr id="22" name="Рисунок 22"/>
+            <wp:cNvGraphicFramePr>
+              <a:graphicFrameLocks xmlns:a="http://schemas.openxmlformats.org/drawingml/2006/main" noChangeAspect="1"/>
+            </wp:cNvGraphicFramePr>
+            <a:graphic xmlns:a="http://schemas.openxmlformats.org/drawingml/2006/main">
+              <a:graphicData uri="http://schemas.openxmlformats.org/drawingml/2006/picture">
+                <pic:pic xmlns:pic="http://schemas.openxmlformats.org/drawingml/2006/picture">
+                  <pic:nvPicPr>
+                    <pic:cNvPr id="1" name=""/>
+                    <pic:cNvPicPr/>
+                  </pic:nvPicPr>
+                  <pic:blipFill>
+                    <a:blip r:embed="rId9"/>
+                    <a:stretch>
+                      <a:fillRect/>
+                    </a:stretch>
+                  </pic:blipFill>
+                  <pic:spPr>
+                    <a:xfrm>
+                      <a:off x="0" y="0"/>
+                      <a:ext cx="4096322" cy="5811061"/>
+                    </a:xfrm>
+                    <a:prstGeom prst="rect">
+                      <a:avLst/>
+                    </a:prstGeom>
+                  </pic:spPr>
+                </pic:pic>
+              </a:graphicData>
+            </a:graphic>
+          </wp:inline>
+        </w:drawing>
+      </w:r>
+    </w:p>
+    <w:p>
+      <w:pPr>
+        <w:pStyle w:val="ad"/>
+      </w:pPr>
+      <w:bookmarkStart w:id="6" w:name="_Ref91033482"/>
+      <w:r>
+        <w:t xml:space="preserve">Рисунок </w:t>
+      </w:r>
+      <w:fldSimple w:instr=" SEQ Рисунок \* ARABIC ">
+        <w:r>
+          <w:rPr>
+            <w:noProof/>
+          </w:rPr>
+          <w:t>2</w:t>
+        </w:r>
+      </w:fldSimple>
+      <w:bookmarkEnd w:id="6"/>
+      <w:r>
+        <w:t xml:space="preserve"> – Данные в </w:t>
+      </w:r>
+      <w:r>
+        <w:rPr>
+          <w:lang w:val="en-US"/>
+        </w:rPr>
+        <w:t>writer</w:t>
+      </w:r>
+      <w:r>
+        <w:t>.</w:t>
+      </w:r>
+      <w:r>
+        <w:rPr>
+          <w:lang w:val="en-US"/>
+        </w:rPr>
+        <w:t>log</w:t>
+      </w:r>
+    </w:p>
+    <w:p>
+      <w:pPr>
+        <w:keepNext/>
+        <w:jc w:val="center"/>
+      </w:pPr>
+      <w:r>
+        <w:lastRenderedPageBreak/>
+        <w:drawing>
+          <wp:inline distT="0" distB="0" distL="0" distR="0" wp14:anchorId="335E7208" wp14:editId="47698A2E">
+            <wp:extent cx="5940425" cy="3651885"/>
+            <wp:effectExtent l="0" t="0" r="3175" b="5715"/>
+            <wp:docPr id="20" name="Рисунок 20"/>
+            <wp:cNvGraphicFramePr>
+              <a:graphicFrameLocks xmlns:a="http://schemas.openxmlformats.org/drawingml/2006/main" noChangeAspect="1"/>
+            </wp:cNvGraphicFramePr>
+            <a:graphic xmlns:a="http://schemas.openxmlformats.org/drawingml/2006/main">
+              <a:graphicData uri="http://schemas.openxmlformats.org/drawingml/2006/picture">
+                <pic:pic xmlns:pic="http://schemas.openxmlformats.org/drawingml/2006/picture">
+                  <pic:nvPicPr>
+                    <pic:cNvPr id="1" name=""/>
+                    <pic:cNvPicPr/>
+                  </pic:nvPicPr>
+                  <pic:blipFill>
+                    <a:blip r:embed="rId10"/>
+                    <a:stretch>
+                      <a:fillRect/>
+                    </a:stretch>
+                  </pic:blipFill>
+                  <pic:spPr>
+                    <a:xfrm>
+                      <a:off x="0" y="0"/>
+                      <a:ext cx="5940425" cy="3651885"/>
+                    </a:xfrm>
+                    <a:prstGeom prst="rect">
+                      <a:avLst/>
+                    </a:prstGeom>
+                  </pic:spPr>
+                </pic:pic>
+              </a:graphicData>
+            </a:graphic>
+          </wp:inline>
+        </w:drawing>
+      </w:r>
+    </w:p>
+    <w:p>
+      <w:pPr>
+        <w:pStyle w:val="ad"/>
+      </w:pPr>
+      <w:bookmarkStart w:id="7" w:name="_Ref91033484"/>
+      <w:r>
+        <w:t xml:space="preserve">Рисунок </w:t>
+      </w:r>
+      <w:fldSimple w:instr=" SEQ Рисунок \* ARABIC ">
+        <w:r>
+          <w:rPr>
+            <w:noProof/>
+          </w:rPr>
+          <w:t>3</w:t>
+        </w:r>
+      </w:fldSimple>
+      <w:bookmarkEnd w:id="7"/>
+      <w:r>
+        <w:t xml:space="preserve"> – Данные в </w:t>
+      </w:r>
+      <w:r>
+        <w:rPr>
+          <w:lang w:val="en-US"/>
+        </w:rPr>
+        <w:t>reader</w:t>
+      </w:r>
+      <w:r>
+        <w:t>.</w:t>
+      </w:r>
+      <w:r>
+        <w:rPr>
+          <w:lang w:val="en-US"/>
+        </w:rPr>
+        <w:t>log</w:t>
+      </w:r>
+    </w:p>
+    <w:p>
+      <w:r>
+        <w:tab/>
+      </w:r>
+      <w:r>
+        <w:t xml:space="preserve">Если отражать полученные данные на графике состояний каждого процесса в отдельности, то получим график, указанный на рисунке </w:t>
+      </w:r>
+      <w:r>
+        <w:fldChar w:fldCharType="begin"/>
+      </w:r>
+      <w:r>
+        <w:instrText xml:space="preserve"> REF _Ref91033761 \h </w:instrText>
+      </w:r>
+      <w:r>
+        <w:instrText xml:space="preserve">\# \0 </w:instrText>
+      </w:r>
+      <w:r>
+        <w:fldChar w:fldCharType="separate"/>
+      </w:r>
+      <w:r>
+        <w:t>4</w:t>
+      </w:r>
+      <w:r>
+        <w:fldChar w:fldCharType="end"/>
+      </w:r>
+      <w:r>
+        <w:t>, где ниже синей линии – писатели, выше – читатели.</w:t>
+      </w:r>
+    </w:p>
+    <w:p>
+      <w:pPr>
+        <w:keepNext/>
+        <w:jc w:val="center"/>
+      </w:pPr>
+      <w:r>
         <w:rPr>
           <w:noProof/>
         </w:rPr>
-        <w:t>1</w:t>
-      </w:r>
-      <w:r>
-        <w:fldChar w:fldCharType="end"/>
-      </w:r>
-      <w:bookmarkEnd w:id="5"/>
-      <w:r>
-        <w:t xml:space="preserve"> – Одиночные замеры вычислений</w:t>
-      </w:r>
-    </w:p>
-    <w:p>
-      <w:pPr>
-        <w:pStyle w:val="ad"/>
-        <w:keepNext/>
-      </w:pPr>
-      <w:r>
-        <w:rPr>
-          <w:noProof/>
-        </w:rPr>
+        <w:lastRenderedPageBreak/>
         <w:drawing>
-          <wp:inline distT="0" distB="0" distL="0" distR="0" wp14:anchorId="0D94048E" wp14:editId="424E0E13">
-            <wp:extent cx="3168344" cy="1209675"/>
-            <wp:effectExtent l="0" t="0" r="0" b="0"/>
-            <wp:docPr id="7" name="Рисунок 7"/>
+          <wp:inline distT="0" distB="0" distL="0" distR="0" wp14:anchorId="1D346A6D" wp14:editId="3F762493">
+            <wp:extent cx="5886450" cy="4524375"/>
+            <wp:effectExtent l="0" t="0" r="0" b="9525"/>
+            <wp:docPr id="24" name="Рисунок 24"/>
             <wp:cNvGraphicFramePr>
               <a:graphicFrameLocks xmlns:a="http://schemas.openxmlformats.org/drawingml/2006/main" noChangeAspect="1"/>
             </wp:cNvGraphicFramePr>
@@ -1949,117 +2130,6 @@
                 <pic:pic xmlns:pic="http://schemas.openxmlformats.org/drawingml/2006/picture">
                   <pic:nvPicPr>
                     <pic:cNvPr id="0" name="Picture 3"/>
-                    <pic:cNvPicPr>
-                      <a:picLocks noChangeAspect="1" noChangeArrowheads="1"/>
-                    </pic:cNvPicPr>
-                  </pic:nvPicPr>
-                  <pic:blipFill rotWithShape="1">
-                    <a:blip r:embed="rId10">
-                      <a:extLst>
-                        <a:ext uri="{28A0092B-C50C-407E-A947-70E740481C1C}">
-                          <a14:useLocalDpi xmlns:a14="http://schemas.microsoft.com/office/drawing/2010/main" val="0"/>
-                        </a:ext>
-                      </a:extLst>
-                    </a:blip>
-                    <a:srcRect l="118" t="8717" r="80311" b="78744"/>
-                    <a:stretch/>
-                  </pic:blipFill>
-                  <pic:spPr bwMode="auto">
-                    <a:xfrm>
-                      <a:off x="0" y="0"/>
-                      <a:ext cx="3183213" cy="1215352"/>
-                    </a:xfrm>
-                    <a:prstGeom prst="rect">
-                      <a:avLst/>
-                    </a:prstGeom>
-                    <a:noFill/>
-                    <a:ln>
-                      <a:noFill/>
-                    </a:ln>
-                    <a:extLst>
-                      <a:ext uri="{53640926-AAD7-44D8-BBD7-CCE9431645EC}">
-                        <a14:shadowObscured xmlns:a14="http://schemas.microsoft.com/office/drawing/2010/main"/>
-                      </a:ext>
-                    </a:extLst>
-                  </pic:spPr>
-                </pic:pic>
-              </a:graphicData>
-            </a:graphic>
-          </wp:inline>
-        </w:drawing>
-      </w:r>
-    </w:p>
-    <w:p>
-      <w:pPr>
-        <w:pStyle w:val="ad"/>
-      </w:pPr>
-      <w:bookmarkStart w:id="6" w:name="_Ref89198057"/>
-      <w:r>
-        <w:t xml:space="preserve">Рисунок </w:t>
-      </w:r>
-      <w:r>
-        <w:fldChar w:fldCharType="begin"/>
-      </w:r>
-      <w:r>
-        <w:instrText xml:space="preserve"> SEQ Рисунок \* ARABIC </w:instrText>
-      </w:r>
-      <w:r>
-        <w:fldChar w:fldCharType="separate"/>
-      </w:r>
-      <w:r>
-        <w:rPr>
-          <w:noProof/>
-        </w:rPr>
-        <w:t>2</w:t>
-      </w:r>
-      <w:r>
-        <w:fldChar w:fldCharType="end"/>
-      </w:r>
-      <w:bookmarkEnd w:id="6"/>
-      <w:r>
-        <w:t xml:space="preserve"> – Результат замеров работы программы</w:t>
-      </w:r>
-      <w:r>
-        <w:t xml:space="preserve"> </w:t>
-      </w:r>
-      <w:r>
-        <w:rPr>
-          <w:lang w:val="en-US"/>
-        </w:rPr>
-        <w:t>i</w:t>
-      </w:r>
-      <w:r>
-        <w:t>5-9400</w:t>
-      </w:r>
-      <w:r>
-        <w:rPr>
-          <w:lang w:val="en-US"/>
-        </w:rPr>
-        <w:t>F</w:t>
-      </w:r>
-    </w:p>
-    <w:p>
-      <w:pPr>
-        <w:keepNext/>
-        <w:jc w:val="center"/>
-      </w:pPr>
-      <w:r>
-        <w:rPr>
-          <w:noProof/>
-        </w:rPr>
-        <w:drawing>
-          <wp:inline distT="0" distB="0" distL="0" distR="0" wp14:anchorId="796FC782" wp14:editId="78B496F4">
-            <wp:extent cx="3171825" cy="1217179"/>
-            <wp:effectExtent l="0" t="0" r="0" b="2540"/>
-            <wp:docPr id="11" name="Рисунок 11"/>
-            <wp:cNvGraphicFramePr>
-              <a:graphicFrameLocks xmlns:a="http://schemas.openxmlformats.org/drawingml/2006/main" noChangeAspect="1"/>
-            </wp:cNvGraphicFramePr>
-            <a:graphic xmlns:a="http://schemas.openxmlformats.org/drawingml/2006/main">
-              <a:graphicData uri="http://schemas.openxmlformats.org/drawingml/2006/picture">
-                <pic:pic xmlns:pic="http://schemas.openxmlformats.org/drawingml/2006/picture">
-                  <pic:nvPicPr>
-                    <pic:cNvPr id="0" name="Picture 9"/>
                     <pic:cNvPicPr>
                       <a:picLocks noChangeAspect="1" noChangeArrowheads="1"/>
                     </pic:cNvPicPr>
@@ -2080,7 +2150,7 @@
                   <pic:spPr bwMode="auto">
                     <a:xfrm>
                       <a:off x="0" y="0"/>
-                      <a:ext cx="3180796" cy="1220621"/>
+                      <a:ext cx="5886450" cy="4524375"/>
                     </a:xfrm>
                     <a:prstGeom prst="rect">
                       <a:avLst/>
@@ -2101,103 +2171,7 @@
       <w:pPr>
         <w:pStyle w:val="ad"/>
       </w:pPr>
-      <w:bookmarkStart w:id="7" w:name="_Ref89210527"/>
-      <w:r>
-        <w:t xml:space="preserve">Рисунок </w:t>
-      </w:r>
-      <w:fldSimple w:instr=" SEQ Рисунок \* ARABIC ">
-        <w:r>
-          <w:rPr>
-            <w:noProof/>
-          </w:rPr>
-          <w:t>3</w:t>
-        </w:r>
-      </w:fldSimple>
-      <w:bookmarkEnd w:id="7"/>
-      <w:r>
-        <w:t xml:space="preserve"> – </w:t>
-      </w:r>
-      <w:r>
-        <w:t xml:space="preserve">Результат замеров работы программы </w:t>
-      </w:r>
-      <w:r>
-        <w:rPr>
-          <w:lang w:val="en-US"/>
-        </w:rPr>
-        <w:t>i</w:t>
-      </w:r>
-      <w:r>
-        <w:t>7-7700</w:t>
-      </w:r>
-    </w:p>
-    <w:p>
-      <w:pPr>
-        <w:keepNext/>
-        <w:jc w:val="center"/>
-      </w:pPr>
-      <w:r>
-        <w:rPr>
-          <w:noProof/>
-        </w:rPr>
-        <w:lastRenderedPageBreak/>
-        <w:drawing>
-          <wp:inline distT="0" distB="0" distL="0" distR="0" wp14:anchorId="6731A8E9" wp14:editId="722C00FA">
-            <wp:extent cx="3228975" cy="1248410"/>
-            <wp:effectExtent l="0" t="0" r="9525" b="8890"/>
-            <wp:docPr id="12" name="Рисунок 12"/>
-            <wp:cNvGraphicFramePr>
-              <a:graphicFrameLocks xmlns:a="http://schemas.openxmlformats.org/drawingml/2006/main" noChangeAspect="1"/>
-            </wp:cNvGraphicFramePr>
-            <a:graphic xmlns:a="http://schemas.openxmlformats.org/drawingml/2006/main">
-              <a:graphicData uri="http://schemas.openxmlformats.org/drawingml/2006/picture">
-                <pic:pic xmlns:pic="http://schemas.openxmlformats.org/drawingml/2006/picture">
-                  <pic:nvPicPr>
-                    <pic:cNvPr id="0" name="Picture 10"/>
-                    <pic:cNvPicPr>
-                      <a:picLocks noChangeAspect="1" noChangeArrowheads="1"/>
-                    </pic:cNvPicPr>
-                  </pic:nvPicPr>
-                  <pic:blipFill rotWithShape="1">
-                    <a:blip r:embed="rId12">
-                      <a:extLst>
-                        <a:ext uri="{28A0092B-C50C-407E-A947-70E740481C1C}">
-                          <a14:useLocalDpi xmlns:a14="http://schemas.microsoft.com/office/drawing/2010/main" val="0"/>
-                        </a:ext>
-                      </a:extLst>
-                    </a:blip>
-                    <a:srcRect l="224" t="12345" r="70331" b="69007"/>
-                    <a:stretch/>
-                  </pic:blipFill>
-                  <pic:spPr bwMode="auto">
-                    <a:xfrm>
-                      <a:off x="0" y="0"/>
-                      <a:ext cx="3237223" cy="1251599"/>
-                    </a:xfrm>
-                    <a:prstGeom prst="rect">
-                      <a:avLst/>
-                    </a:prstGeom>
-                    <a:noFill/>
-                    <a:ln>
-                      <a:noFill/>
-                    </a:ln>
-                    <a:extLst>
-                      <a:ext uri="{53640926-AAD7-44D8-BBD7-CCE9431645EC}">
-                        <a14:shadowObscured xmlns:a14="http://schemas.microsoft.com/office/drawing/2010/main"/>
-                      </a:ext>
-                    </a:extLst>
-                  </pic:spPr>
-                </pic:pic>
-              </a:graphicData>
-            </a:graphic>
-          </wp:inline>
-        </w:drawing>
-      </w:r>
-    </w:p>
-    <w:p>
-      <w:pPr>
-        <w:pStyle w:val="ad"/>
-      </w:pPr>
-      <w:bookmarkStart w:id="8" w:name="_Ref89210531"/>
+      <w:bookmarkStart w:id="8" w:name="_Ref91033761"/>
       <w:r>
         <w:t xml:space="preserve">Рисунок </w:t>
       </w:r>
@@ -2211,57 +2185,96 @@
       </w:fldSimple>
       <w:bookmarkEnd w:id="8"/>
       <w:r>
-        <w:t xml:space="preserve"> – </w:t>
-      </w:r>
-      <w:r>
-        <w:t xml:space="preserve">Результат замеров работы программы </w:t>
-      </w:r>
-      <w:r>
-        <w:rPr>
-          <w:lang w:val="en-US"/>
-        </w:rPr>
-        <w:t>i</w:t>
-      </w:r>
-      <w:r>
-        <w:t>5-3230</w:t>
-      </w:r>
-      <w:r>
-        <w:rPr>
-          <w:lang w:val="en-US"/>
-        </w:rPr>
-        <w:t>M</w:t>
-      </w:r>
-    </w:p>
-    <w:p>
-      <w:pPr>
-        <w:rPr>
-          <w:lang w:val="en-US"/>
-        </w:rPr>
-      </w:pPr>
+        <w:t xml:space="preserve"> – График состояний процессов</w:t>
+      </w:r>
+    </w:p>
+    <w:p>
       <w:r>
         <w:tab/>
-      </w:r>
-      <w:r>
-        <w:t>Ниже представлены графики данных выше.</w:t>
+        <w:t>На этом графике отчетливо можно заметить, как читатели (они выше синей линии) в начале своего жизненого цикла ожидают, пока писатели что-то напишут в какую-либо страницу. Состояние ожидания отображается зеленым цветом. Сразу при записи одним из писателей каких-либо данных в страницу, читатель начинает процесс считывания данных</w:t>
+      </w:r>
+      <w:r>
+        <w:t>. Состояние занятости – красный цвет.</w:t>
+      </w:r>
+    </w:p>
+    <w:p>
+      <w:r>
+        <w:tab/>
+        <w:t>Писатели в свою очередь в связи с большим числом страниц (20 против 5 писателей и 5 читателей) после записи данных в одну страницу сразу берутся за новую страницу и записывают туда данные (так как всегда остается не менее 10 свободных страниц, что будет показано дальше).</w:t>
+      </w:r>
+    </w:p>
+    <w:p>
+      <w:r>
+        <w:tab/>
+        <w:t>Все эти процессы записи/считывания проходят 5 раз, что соответствует количеству состояний занятости</w:t>
+      </w:r>
+      <w:r>
+        <w:t xml:space="preserve"> на графике</w:t>
+      </w:r>
+      <w:r>
+        <w:t>.</w:t>
+      </w:r>
+    </w:p>
+    <w:p>
+      <w:r>
+        <w:lastRenderedPageBreak/>
+        <w:tab/>
+        <w:t xml:space="preserve">Если же смотреть на занятость страниц в это время, то получим график, показанный на рисунке </w:t>
+      </w:r>
+      <w:r>
+        <w:fldChar w:fldCharType="begin"/>
+      </w:r>
+      <w:r>
+        <w:instrText xml:space="preserve"> REF _Ref91034101 \h </w:instrText>
+      </w:r>
+      <w:r>
+        <w:instrText xml:space="preserve">\# \0 </w:instrText>
+      </w:r>
+      <w:r>
+        <w:fldChar w:fldCharType="separate"/>
+      </w:r>
+      <w:r>
+        <w:t>5</w:t>
+      </w:r>
+      <w:r>
+        <w:fldChar w:fldCharType="end"/>
+      </w:r>
+      <w:r>
+        <w:t>, где зеленый цвет отвечает за свободные страницы, синий – за</w:t>
+      </w:r>
+      <w:r>
+        <w:t xml:space="preserve"> действующих в данный момент</w:t>
+      </w:r>
+      <w:r>
+        <w:t xml:space="preserve"> писаталей, красный –</w:t>
+      </w:r>
+      <w:r>
+        <w:t xml:space="preserve"> </w:t>
+      </w:r>
+      <w:r>
+        <w:t>за</w:t>
+      </w:r>
+      <w:r>
+        <w:t xml:space="preserve"> активных </w:t>
+      </w:r>
+      <w:r>
+        <w:t>читателей</w:t>
+      </w:r>
+      <w:r>
+        <w:t>.</w:t>
       </w:r>
     </w:p>
     <w:p>
       <w:pPr>
         <w:keepNext/>
-        <w:spacing w:before="0" w:after="160" w:line="259" w:lineRule="auto"/>
         <w:jc w:val="center"/>
       </w:pPr>
       <w:r>
-        <w:rPr>
-          <w:rFonts w:eastAsiaTheme="majorEastAsia" w:cstheme="majorBidi"/>
-          <w:b/>
-          <w:szCs w:val="26"/>
-        </w:rPr>
         <w:drawing>
-          <wp:inline distT="0" distB="0" distL="0" distR="0" wp14:anchorId="2586A891" wp14:editId="39FD8177">
-            <wp:extent cx="5344271" cy="3953427"/>
-            <wp:effectExtent l="0" t="0" r="8890" b="9525"/>
-            <wp:docPr id="8" name="Рисунок 8"/>
+          <wp:inline distT="0" distB="0" distL="0" distR="0" wp14:anchorId="6358BC1A" wp14:editId="0C4145DB">
+            <wp:extent cx="5940425" cy="3927475"/>
+            <wp:effectExtent l="0" t="0" r="3175" b="0"/>
+            <wp:docPr id="25" name="Рисунок 25"/>
             <wp:cNvGraphicFramePr>
               <a:graphicFrameLocks xmlns:a="http://schemas.openxmlformats.org/drawingml/2006/main" noChangeAspect="1"/>
             </wp:cNvGraphicFramePr>
@@ -2273,7 +2286,7 @@
                     <pic:cNvPicPr/>
                   </pic:nvPicPr>
                   <pic:blipFill>
-                    <a:blip r:embed="rId13"/>
+                    <a:blip r:embed="rId12"/>
                     <a:stretch>
                       <a:fillRect/>
                     </a:stretch>
@@ -2281,7 +2294,7 @@
                   <pic:spPr>
                     <a:xfrm>
                       <a:off x="0" y="0"/>
-                      <a:ext cx="5344271" cy="3953427"/>
+                      <a:ext cx="5940425" cy="3927475"/>
                     </a:xfrm>
                     <a:prstGeom prst="rect">
                       <a:avLst/>
@@ -2298,7 +2311,7 @@
       <w:pPr>
         <w:pStyle w:val="ad"/>
       </w:pPr>
-      <w:bookmarkStart w:id="9" w:name="_Ref89198764"/>
+      <w:bookmarkStart w:id="9" w:name="_Ref91034101"/>
       <w:r>
         <w:t xml:space="preserve">Рисунок </w:t>
       </w:r>
@@ -2312,25 +2325,19 @@
       </w:fldSimple>
       <w:bookmarkEnd w:id="9"/>
       <w:r>
-        <w:t xml:space="preserve"> – Зависимость времени вычисления от числа потоков</w:t>
-      </w:r>
-      <w:r>
-        <w:t xml:space="preserve"> </w:t>
-      </w:r>
-      <w:r>
-        <w:rPr>
-          <w:lang w:val="en-US"/>
-        </w:rPr>
-        <w:t>i</w:t>
-      </w:r>
-      <w:r>
-        <w:t>5-9400</w:t>
-      </w:r>
-      <w:r>
-        <w:rPr>
-          <w:lang w:val="en-US"/>
-        </w:rPr>
-        <w:t>F</w:t>
+        <w:t xml:space="preserve"> – График занятости страниц</w:t>
+      </w:r>
+    </w:p>
+    <w:p>
+      <w:r>
+        <w:tab/>
+        <w:t>По графику можно заметить, что число свободных страниц никогда не опускается ниже 10, т.к. процессов, которые пишут в страницу/считывают с нее, в сумме дают ровно 10, а время их действий на данном промежутке времени не создает ситуации, когда писатели бы обгоняли читателей: успевали бы заполнять страницы наперед, пока читатели заняты считыванием данных с других страниц.</w:t>
+      </w:r>
+    </w:p>
+    <w:p>
+      <w:r>
+        <w:tab/>
+        <w:t>Для десяти процессов графики состояний процессов и занятости страниц показаны на рисунках ? и ? соответственно.</w:t>
       </w:r>
     </w:p>
     <w:p>
@@ -2339,12 +2346,91 @@
         <w:jc w:val="center"/>
       </w:pPr>
       <w:r>
+        <w:rPr>
+          <w:noProof/>
+        </w:rPr>
         <w:lastRenderedPageBreak/>
         <w:drawing>
-          <wp:inline distT="0" distB="0" distL="0" distR="0" wp14:anchorId="3AFAA91C" wp14:editId="3D3679A1">
-            <wp:extent cx="5420481" cy="3943900"/>
-            <wp:effectExtent l="0" t="0" r="8890" b="0"/>
-            <wp:docPr id="13" name="Рисунок 13"/>
+          <wp:inline distT="0" distB="0" distL="0" distR="0" wp14:anchorId="0F078FA2" wp14:editId="6D296414">
+            <wp:extent cx="5934075" cy="4391025"/>
+            <wp:effectExtent l="0" t="0" r="9525" b="9525"/>
+            <wp:docPr id="26" name="Рисунок 26"/>
+            <wp:cNvGraphicFramePr>
+              <a:graphicFrameLocks xmlns:a="http://schemas.openxmlformats.org/drawingml/2006/main" noChangeAspect="1"/>
+            </wp:cNvGraphicFramePr>
+            <a:graphic xmlns:a="http://schemas.openxmlformats.org/drawingml/2006/main">
+              <a:graphicData uri="http://schemas.openxmlformats.org/drawingml/2006/picture">
+                <pic:pic xmlns:pic="http://schemas.openxmlformats.org/drawingml/2006/picture">
+                  <pic:nvPicPr>
+                    <pic:cNvPr id="0" name="Picture 4"/>
+                    <pic:cNvPicPr>
+                      <a:picLocks noChangeAspect="1" noChangeArrowheads="1"/>
+                    </pic:cNvPicPr>
+                  </pic:nvPicPr>
+                  <pic:blipFill>
+                    <a:blip r:embed="rId13" cstate="print">
+                      <a:extLst>
+                        <a:ext uri="{28A0092B-C50C-407E-A947-70E740481C1C}">
+                          <a14:useLocalDpi xmlns:a14="http://schemas.microsoft.com/office/drawing/2010/main" val="0"/>
+                        </a:ext>
+                      </a:extLst>
+                    </a:blip>
+                    <a:srcRect/>
+                    <a:stretch>
+                      <a:fillRect/>
+                    </a:stretch>
+                  </pic:blipFill>
+                  <pic:spPr bwMode="auto">
+                    <a:xfrm>
+                      <a:off x="0" y="0"/>
+                      <a:ext cx="5934075" cy="4391025"/>
+                    </a:xfrm>
+                    <a:prstGeom prst="rect">
+                      <a:avLst/>
+                    </a:prstGeom>
+                    <a:noFill/>
+                    <a:ln>
+                      <a:noFill/>
+                    </a:ln>
+                  </pic:spPr>
+                </pic:pic>
+              </a:graphicData>
+            </a:graphic>
+          </wp:inline>
+        </w:drawing>
+      </w:r>
+    </w:p>
+    <w:p>
+      <w:pPr>
+        <w:pStyle w:val="ad"/>
+      </w:pPr>
+      <w:r>
+        <w:t xml:space="preserve">Рисунок </w:t>
+      </w:r>
+      <w:fldSimple w:instr=" SEQ Рисунок \* ARABIC ">
+        <w:r>
+          <w:rPr>
+            <w:noProof/>
+          </w:rPr>
+          <w:t>6</w:t>
+        </w:r>
+      </w:fldSimple>
+      <w:r>
+        <w:t xml:space="preserve"> – Состояния процессов (10 читателей/писателей)</w:t>
+      </w:r>
+    </w:p>
+    <w:p>
+      <w:pPr>
+        <w:keepNext/>
+        <w:jc w:val="center"/>
+      </w:pPr>
+      <w:r>
+        <w:lastRenderedPageBreak/>
+        <w:drawing>
+          <wp:inline distT="0" distB="0" distL="0" distR="0" wp14:anchorId="234BFBF5" wp14:editId="1102AA2F">
+            <wp:extent cx="5700565" cy="4648200"/>
+            <wp:effectExtent l="0" t="0" r="0" b="0"/>
+            <wp:docPr id="27" name="Рисунок 27"/>
             <wp:cNvGraphicFramePr>
               <a:graphicFrameLocks xmlns:a="http://schemas.openxmlformats.org/drawingml/2006/main" noChangeAspect="1"/>
             </wp:cNvGraphicFramePr>
@@ -2364,7 +2450,7 @@
                   <pic:spPr>
                     <a:xfrm>
                       <a:off x="0" y="0"/>
-                      <a:ext cx="5420481" cy="3943900"/>
+                      <a:ext cx="5705192" cy="4651973"/>
                     </a:xfrm>
                     <a:prstGeom prst="rect">
                       <a:avLst/>
@@ -2389,23 +2475,43 @@
           <w:rPr>
             <w:noProof/>
           </w:rPr>
-          <w:t>6</w:t>
+          <w:t>7</w:t>
         </w:r>
       </w:fldSimple>
       <w:r>
-        <w:t xml:space="preserve"> – </w:t>
-      </w:r>
-      <w:r>
-        <w:t xml:space="preserve">Зависимость времени вычисления от числа потоков </w:t>
-      </w:r>
-      <w:r>
-        <w:rPr>
-          <w:lang w:val="en-US"/>
-        </w:rPr>
-        <w:t>i</w:t>
-      </w:r>
-      <w:r>
-        <w:t>7-7700</w:t>
+        <w:t xml:space="preserve"> – Занятость страниц (10 читателей/писателей)</w:t>
+      </w:r>
+    </w:p>
+    <w:p>
+      <w:r>
+        <w:tab/>
+      </w:r>
+      <w:r>
+        <w:t>По данным графикам уже можно заметить, что появляются моменты, когда и читатели, и писатели ожидают страницу для работы над ней.</w:t>
+      </w:r>
+      <w:r>
+        <w:t xml:space="preserve"> При сопоставлении графиков можно подтвердить моменты ожидания тем, что в это время нет свободных страниц (зеленый цвет)</w:t>
+      </w:r>
+      <w:r>
+        <w:t>.</w:t>
+      </w:r>
+    </w:p>
+    <w:p>
+      <w:r>
+        <w:tab/>
+        <w:t>Для 40 процессов</w:t>
+      </w:r>
+      <w:r>
+        <w:t xml:space="preserve"> (для 2 повторов чтения/записи</w:t>
+      </w:r>
+      <w:r>
+        <w:t xml:space="preserve"> одним процессом</w:t>
+      </w:r>
+      <w:r>
+        <w:t>)</w:t>
+      </w:r>
+      <w:r>
+        <w:t xml:space="preserve"> графики уже будут иметь следующий вид:</w:t>
       </w:r>
     </w:p>
     <w:p>
@@ -2414,11 +2520,15 @@
         <w:jc w:val="center"/>
       </w:pPr>
       <w:r>
+        <w:rPr>
+          <w:noProof/>
+        </w:rPr>
+        <w:lastRenderedPageBreak/>
         <w:drawing>
-          <wp:inline distT="0" distB="0" distL="0" distR="0" wp14:anchorId="22CF0B5A" wp14:editId="7BF3359D">
-            <wp:extent cx="5515745" cy="3962953"/>
-            <wp:effectExtent l="0" t="0" r="8890" b="0"/>
-            <wp:docPr id="14" name="Рисунок 14"/>
+          <wp:inline distT="0" distB="0" distL="0" distR="0" wp14:anchorId="249506E1" wp14:editId="29D08DB2">
+            <wp:extent cx="5924550" cy="4048125"/>
+            <wp:effectExtent l="0" t="0" r="0" b="9525"/>
+            <wp:docPr id="28" name="Рисунок 28"/>
             <wp:cNvGraphicFramePr>
               <a:graphicFrameLocks xmlns:a="http://schemas.openxmlformats.org/drawingml/2006/main" noChangeAspect="1"/>
             </wp:cNvGraphicFramePr>
@@ -2426,23 +2536,36 @@
               <a:graphicData uri="http://schemas.openxmlformats.org/drawingml/2006/picture">
                 <pic:pic xmlns:pic="http://schemas.openxmlformats.org/drawingml/2006/picture">
                   <pic:nvPicPr>
-                    <pic:cNvPr id="1" name=""/>
-                    <pic:cNvPicPr/>
+                    <pic:cNvPr id="0" name="Picture 5"/>
+                    <pic:cNvPicPr>
+                      <a:picLocks noChangeAspect="1" noChangeArrowheads="1"/>
+                    </pic:cNvPicPr>
                   </pic:nvPicPr>
                   <pic:blipFill>
-                    <a:blip r:embed="rId15"/>
+                    <a:blip r:embed="rId15" cstate="print">
+                      <a:extLst>
+                        <a:ext uri="{28A0092B-C50C-407E-A947-70E740481C1C}">
+                          <a14:useLocalDpi xmlns:a14="http://schemas.microsoft.com/office/drawing/2010/main" val="0"/>
+                        </a:ext>
+                      </a:extLst>
+                    </a:blip>
+                    <a:srcRect/>
                     <a:stretch>
                       <a:fillRect/>
                     </a:stretch>
                   </pic:blipFill>
-                  <pic:spPr>
+                  <pic:spPr bwMode="auto">
                     <a:xfrm>
                       <a:off x="0" y="0"/>
-                      <a:ext cx="5515745" cy="3962953"/>
+                      <a:ext cx="5924550" cy="4048125"/>
                     </a:xfrm>
                     <a:prstGeom prst="rect">
                       <a:avLst/>
                     </a:prstGeom>
+                    <a:noFill/>
+                    <a:ln>
+                      <a:noFill/>
+                    </a:ln>
                   </pic:spPr>
                 </pic:pic>
               </a:graphicData>
@@ -2463,182 +2586,24 @@
           <w:rPr>
             <w:noProof/>
           </w:rPr>
-          <w:t>7</w:t>
+          <w:t>8</w:t>
         </w:r>
       </w:fldSimple>
       <w:r>
-        <w:t xml:space="preserve"> – </w:t>
-      </w:r>
-      <w:r>
-        <w:t xml:space="preserve">Зависимость времени вычисления от числа потоков </w:t>
-      </w:r>
-      <w:r>
-        <w:rPr>
-          <w:lang w:val="en-US"/>
-        </w:rPr>
-        <w:t>i</w:t>
-      </w:r>
-      <w:r>
-        <w:t>5-3230</w:t>
-      </w:r>
-      <w:r>
-        <w:rPr>
-          <w:lang w:val="en-US"/>
-        </w:rPr>
-        <w:t>M</w:t>
-      </w:r>
-    </w:p>
-    <w:p>
-      <w:pPr>
-        <w:pStyle w:val="2"/>
-      </w:pPr>
-      <w:bookmarkStart w:id="10" w:name="_Toc89199669"/>
-      <w:r>
-        <w:lastRenderedPageBreak/>
-        <w:t>Вывод</w:t>
-      </w:r>
-      <w:r>
-        <w:t xml:space="preserve"> по заданию</w:t>
-      </w:r>
-      <w:bookmarkEnd w:id="10"/>
-    </w:p>
-    <w:p>
-      <w:r>
-        <w:tab/>
-        <w:t xml:space="preserve">Были </w:t>
-      </w:r>
-      <w:r>
-        <w:t xml:space="preserve">изучены </w:t>
-      </w:r>
-      <w:r>
-        <w:t xml:space="preserve">механизмы создания и управления процессами и потоками в ОС </w:t>
-      </w:r>
-      <w:r>
-        <w:rPr>
-          <w:lang w:val="en-US"/>
-        </w:rPr>
-        <w:t>Windows</w:t>
-      </w:r>
-      <w:r>
-        <w:t>.</w:t>
-      </w:r>
-      <w:r>
-        <w:t xml:space="preserve"> По результатам замера можно заметить, что оптимальное число потоков</w:t>
-      </w:r>
-      <w:r>
-        <w:t>, работающих в процессе для вычисления числа Пи, равно числу потоков на самом процессоре.</w:t>
-      </w:r>
-      <w:r>
-        <w:t xml:space="preserve"> При увеличении числа потоков сверх тех, что есть у процессора время вычисления </w:t>
-      </w:r>
-      <w:r>
-        <w:t>практически одинаковое</w:t>
-      </w:r>
-      <w:r>
-        <w:t xml:space="preserve">, т.к. во время работы программы </w:t>
-      </w:r>
-      <w:r>
-        <w:t>процессор мог бы занят другими задачами</w:t>
-      </w:r>
-      <w:r>
-        <w:t>.</w:t>
-      </w:r>
-      <w:r>
-        <w:rPr>
-          <w:rFonts w:cs="Times New Roman"/>
-          <w:b/>
-          <w:bCs/>
-          <w:sz w:val="32"/>
-          <w:szCs w:val="32"/>
-        </w:rPr>
-        <w:br w:type="page"/>
-      </w:r>
-    </w:p>
-    <w:p>
-      <w:pPr>
-        <w:pStyle w:val="2"/>
-        <w:rPr>
-          <w:sz w:val="32"/>
-          <w:szCs w:val="28"/>
-        </w:rPr>
-      </w:pPr>
-      <w:bookmarkStart w:id="11" w:name="_Toc89199670"/>
-      <w:r>
-        <w:rPr>
-          <w:sz w:val="32"/>
-          <w:szCs w:val="28"/>
-        </w:rPr>
-        <w:lastRenderedPageBreak/>
-        <w:t>Реализация многопоточного приложения с использованием технологии OpenMP</w:t>
-      </w:r>
-      <w:bookmarkEnd w:id="11"/>
-    </w:p>
-    <w:p>
-      <w:pPr>
-        <w:pStyle w:val="2"/>
-      </w:pPr>
-      <w:bookmarkStart w:id="12" w:name="_Toc89199671"/>
-      <w:r>
-        <w:t>Указания к выполнению</w:t>
-      </w:r>
-      <w:bookmarkEnd w:id="12"/>
-    </w:p>
-    <w:p>
-      <w:pPr>
-        <w:pStyle w:val="ae"/>
-        <w:spacing w:before="0" w:beforeAutospacing="0" w:after="0" w:afterAutospacing="0"/>
-        <w:ind w:left="360" w:firstLine="348"/>
-        <w:rPr>
-          <w:color w:val="000000"/>
-          <w:sz w:val="28"/>
-          <w:szCs w:val="28"/>
-        </w:rPr>
-      </w:pPr>
-      <w:r>
-        <w:rPr>
-          <w:sz w:val="28"/>
-          <w:szCs w:val="28"/>
-        </w:rPr>
-        <w:t xml:space="preserve">1. </w:t>
-      </w:r>
-      <w:r>
-        <w:rPr>
-          <w:sz w:val="28"/>
-          <w:szCs w:val="28"/>
-        </w:rPr>
-        <w:t>Создайте приложение, которое вычисляет число пи с точностью N знаков после запятой по следующей формуле</w:t>
-      </w:r>
-      <w:r>
-        <w:rPr>
-          <w:color w:val="000000"/>
-          <w:sz w:val="28"/>
-          <w:szCs w:val="28"/>
-        </w:rPr>
-        <w:t>:</w:t>
-      </w:r>
-    </w:p>
-    <w:p>
-      <w:pPr>
-        <w:pStyle w:val="ae"/>
-        <w:spacing w:before="0" w:beforeAutospacing="0" w:after="0" w:afterAutospacing="0"/>
-        <w:ind w:left="360" w:firstLine="348"/>
-        <w:rPr>
-          <w:color w:val="000000"/>
-          <w:sz w:val="28"/>
-          <w:szCs w:val="28"/>
-        </w:rPr>
-      </w:pPr>
-      <w:r>
-        <w:rPr>
-          <w:color w:val="000000"/>
-          <w:sz w:val="28"/>
-          <w:szCs w:val="28"/>
-        </w:rPr>
+        <w:t xml:space="preserve"> – Состояния процессов (40 писателей/читателей)</w:t>
+      </w:r>
+    </w:p>
+    <w:p>
+      <w:pPr>
+        <w:keepNext/>
+        <w:jc w:val="center"/>
+      </w:pPr>
+      <w:r>
         <w:drawing>
-          <wp:inline distT="0" distB="0" distL="0" distR="0" wp14:anchorId="1C0801EA" wp14:editId="5E3C55EF">
-            <wp:extent cx="5940425" cy="1019810"/>
-            <wp:effectExtent l="0" t="0" r="3175" b="8890"/>
-            <wp:docPr id="1" name="Рисунок 1"/>
+          <wp:inline distT="0" distB="0" distL="0" distR="0" wp14:anchorId="351FA00B" wp14:editId="37787862">
+            <wp:extent cx="5524500" cy="4029844"/>
+            <wp:effectExtent l="0" t="0" r="0" b="8890"/>
+            <wp:docPr id="29" name="Рисунок 29"/>
             <wp:cNvGraphicFramePr>
               <a:graphicFrameLocks xmlns:a="http://schemas.openxmlformats.org/drawingml/2006/main" noChangeAspect="1"/>
             </wp:cNvGraphicFramePr>
@@ -2658,7 +2623,7 @@
                   <pic:spPr>
                     <a:xfrm>
                       <a:off x="0" y="0"/>
-                      <a:ext cx="5940425" cy="1019810"/>
+                      <a:ext cx="5527531" cy="4032055"/>
                     </a:xfrm>
                     <a:prstGeom prst="rect">
                       <a:avLst/>
@@ -2673,24 +2638,207 @@
     </w:p>
     <w:p>
       <w:pPr>
+        <w:pStyle w:val="ad"/>
+      </w:pPr>
+      <w:r>
+        <w:t xml:space="preserve">Рисунок </w:t>
+      </w:r>
+      <w:fldSimple w:instr=" SEQ Рисунок \* ARABIC ">
+        <w:r>
+          <w:rPr>
+            <w:noProof/>
+          </w:rPr>
+          <w:t>9</w:t>
+        </w:r>
+      </w:fldSimple>
+      <w:r>
+        <w:t xml:space="preserve"> – Занятость страниц (40 писателей/читателей)</w:t>
+      </w:r>
+    </w:p>
+    <w:p>
+      <w:pPr>
+        <w:pStyle w:val="2"/>
+      </w:pPr>
+      <w:bookmarkStart w:id="10" w:name="_Toc89199669"/>
+      <w:r>
+        <w:lastRenderedPageBreak/>
+        <w:t>Вывод</w:t>
+      </w:r>
+      <w:r>
+        <w:t xml:space="preserve"> по заданию</w:t>
+      </w:r>
+      <w:bookmarkEnd w:id="10"/>
+    </w:p>
+    <w:p>
+      <w:r>
+        <w:tab/>
+        <w:t xml:space="preserve">Были </w:t>
+      </w:r>
+      <w:r>
+        <w:t xml:space="preserve">изучены </w:t>
+      </w:r>
+      <w:r>
+        <w:t xml:space="preserve">механизмы создания и управления процессами и потоками в ОС </w:t>
+      </w:r>
+      <w:r>
+        <w:rPr>
+          <w:lang w:val="en-US"/>
+        </w:rPr>
+        <w:t>Windows</w:t>
+      </w:r>
+      <w:r>
+        <w:t>.</w:t>
+      </w:r>
+      <w:r>
+        <w:t xml:space="preserve"> По результатам замера можно заметить, что оптимальное число потоков</w:t>
+      </w:r>
+      <w:r>
+        <w:t>, работающих в процессе для вычисления числа Пи, равно числу потоков на самом процессоре.</w:t>
+      </w:r>
+      <w:r>
+        <w:t xml:space="preserve"> При увеличении числа потоков сверх тех, что есть у процессора время вычисления </w:t>
+      </w:r>
+      <w:r>
+        <w:t>практически одинаковое</w:t>
+      </w:r>
+      <w:r>
+        <w:t xml:space="preserve">, т.к. во время работы программы </w:t>
+      </w:r>
+      <w:r>
+        <w:t>процессор мог бы занят другими задачами</w:t>
+      </w:r>
+      <w:r>
+        <w:t>.</w:t>
+      </w:r>
+      <w:r>
+        <w:rPr>
+          <w:rFonts w:cs="Times New Roman"/>
+          <w:b/>
+          <w:bCs/>
+          <w:sz w:val="32"/>
+          <w:szCs w:val="32"/>
+        </w:rPr>
+        <w:br w:type="page"/>
+      </w:r>
+    </w:p>
+    <w:p>
+      <w:pPr>
+        <w:pStyle w:val="2"/>
+        <w:rPr>
+          <w:sz w:val="32"/>
+          <w:szCs w:val="28"/>
+        </w:rPr>
+      </w:pPr>
+      <w:r>
+        <w:rPr>
+          <w:sz w:val="32"/>
+          <w:szCs w:val="28"/>
+        </w:rPr>
+        <w:lastRenderedPageBreak/>
+        <w:t>Использование именованных каналов для реализации сетевого межпроцессного взаимодействия</w:t>
+      </w:r>
+    </w:p>
+    <w:p>
+      <w:pPr>
+        <w:pStyle w:val="2"/>
+      </w:pPr>
+      <w:bookmarkStart w:id="11" w:name="_Toc89199671"/>
+      <w:r>
+        <w:t>Указания к выполнению</w:t>
+      </w:r>
+      <w:bookmarkEnd w:id="11"/>
+    </w:p>
+    <w:p>
+      <w:pPr>
+        <w:pStyle w:val="ae"/>
+        <w:spacing w:before="0" w:beforeAutospacing="0" w:after="0" w:afterAutospacing="0"/>
+        <w:ind w:firstLine="708"/>
+        <w:rPr>
+          <w:sz w:val="28"/>
+          <w:szCs w:val="28"/>
+        </w:rPr>
+      </w:pPr>
+      <w:r>
+        <w:rPr>
+          <w:sz w:val="28"/>
+          <w:szCs w:val="28"/>
+        </w:rPr>
+        <w:t xml:space="preserve">1. </w:t>
+      </w:r>
+      <w:r>
+        <w:rPr>
+          <w:sz w:val="28"/>
+          <w:szCs w:val="28"/>
+        </w:rPr>
+        <w:t>Создайте два консольных приложения с меню (каждая выполняемая</w:t>
+      </w:r>
+    </w:p>
+    <w:p>
+      <w:pPr>
+        <w:pStyle w:val="ae"/>
+        <w:spacing w:before="0" w:beforeAutospacing="0" w:after="0" w:afterAutospacing="0"/>
+        <w:rPr>
+          <w:color w:val="000000"/>
+          <w:sz w:val="28"/>
+          <w:szCs w:val="28"/>
+        </w:rPr>
+      </w:pPr>
+      <w:r>
+        <w:rPr>
+          <w:sz w:val="28"/>
+          <w:szCs w:val="28"/>
+        </w:rPr>
+        <w:t>функция и/или операция должна быть доступна по отдельному пункту меню), которые выполняют</w:t>
+      </w:r>
+      <w:r>
+        <w:rPr>
+          <w:color w:val="000000"/>
+          <w:sz w:val="28"/>
+          <w:szCs w:val="28"/>
+        </w:rPr>
+        <w:t>:</w:t>
+      </w:r>
+    </w:p>
+    <w:p>
+      <w:pPr>
         <w:pStyle w:val="ae"/>
         <w:numPr>
           <w:ilvl w:val="0"/>
-          <w:numId w:val="17"/>
+          <w:numId w:val="34"/>
         </w:numPr>
-        <w:spacing w:line="360" w:lineRule="auto"/>
+        <w:spacing w:before="0" w:beforeAutospacing="0" w:after="0" w:afterAutospacing="0"/>
+        <w:ind w:left="927"/>
         <w:rPr>
           <w:color w:val="000000"/>
+          <w:sz w:val="32"/>
+          <w:szCs w:val="32"/>
+        </w:rPr>
+      </w:pPr>
+      <w:r>
+        <w:rPr>
           <w:sz w:val="28"/>
           <w:szCs w:val="28"/>
         </w:rPr>
+        <w:t xml:space="preserve">приложение-сервер создает именованный канал (функция Win32 </w:t>
+      </w:r>
+    </w:p>
+    <w:p>
+      <w:pPr>
+        <w:pStyle w:val="ae"/>
+        <w:spacing w:before="0" w:beforeAutospacing="0" w:after="0" w:afterAutospacing="0"/>
+        <w:ind w:left="567"/>
+        <w:rPr>
+          <w:color w:val="000000"/>
+          <w:sz w:val="32"/>
+          <w:szCs w:val="32"/>
+        </w:rPr>
       </w:pPr>
       <w:r>
         <w:rPr>
           <w:sz w:val="28"/>
           <w:szCs w:val="28"/>
         </w:rPr>
-        <w:t xml:space="preserve">Распределите работу по потокам с помощью OpenMP-директивы </w:t>
+        <w:t xml:space="preserve">API – </w:t>
       </w:r>
       <w:r>
         <w:rPr>
@@ -2699,92 +2847,127 @@
           <w:sz w:val="28"/>
           <w:szCs w:val="28"/>
         </w:rPr>
-        <w:t>for</w:t>
-      </w:r>
-      <w:r>
+        <w:t>CreateNamedPipe</w:t>
+      </w:r>
+      <w:r>
+        <w:rPr>
+          <w:sz w:val="28"/>
+          <w:szCs w:val="28"/>
+        </w:rPr>
+        <w:t xml:space="preserve">), выполняет установление и отключение соединения (функции Win32 API – </w:t>
+      </w:r>
+      <w:r>
+        <w:rPr>
+          <w:b/>
+          <w:bCs/>
+          <w:sz w:val="28"/>
+          <w:szCs w:val="28"/>
+        </w:rPr>
+        <w:t>ConnectNamedPipe</w:t>
+      </w:r>
+      <w:r>
+        <w:rPr>
+          <w:sz w:val="28"/>
+          <w:szCs w:val="28"/>
+        </w:rPr>
+        <w:t xml:space="preserve">, </w:t>
+      </w:r>
+      <w:r>
+        <w:rPr>
+          <w:b/>
+          <w:bCs/>
+          <w:sz w:val="28"/>
+          <w:szCs w:val="28"/>
+        </w:rPr>
+        <w:t>DisconnectNamedPipe</w:t>
+      </w:r>
+      <w:r>
+        <w:rPr>
+          <w:sz w:val="28"/>
+          <w:szCs w:val="28"/>
+        </w:rPr>
+        <w:t xml:space="preserve">), создает объект «событие» (функция Win32 API – </w:t>
+      </w:r>
+      <w:r>
+        <w:rPr>
+          <w:b/>
+          <w:bCs/>
+          <w:sz w:val="28"/>
+          <w:szCs w:val="28"/>
+        </w:rPr>
+        <w:t>CreateEvent</w:t>
+      </w:r>
+      <w:r>
+        <w:rPr>
+          <w:sz w:val="28"/>
+          <w:szCs w:val="28"/>
+        </w:rPr>
+        <w:t xml:space="preserve">) осуществляет ввод данных с клавиатуры и их асинхронную запись в именованный канал (функция Win32 API – </w:t>
+      </w:r>
+      <w:r>
+        <w:rPr>
+          <w:b/>
+          <w:bCs/>
+          <w:sz w:val="28"/>
+          <w:szCs w:val="28"/>
+        </w:rPr>
+        <w:t>WriteFile</w:t>
+      </w:r>
+      <w:r>
+        <w:rPr>
+          <w:sz w:val="28"/>
+          <w:szCs w:val="28"/>
+        </w:rPr>
+        <w:t xml:space="preserve">), выполняет ожидание завершения операции вводавывода (функция Win32 API – </w:t>
+      </w:r>
+      <w:r>
+        <w:rPr>
+          <w:b/>
+          <w:bCs/>
+          <w:sz w:val="28"/>
+          <w:szCs w:val="28"/>
+        </w:rPr>
+        <w:t>WaitForSingleObject</w:t>
+      </w:r>
+      <w:r>
+        <w:rPr>
+          <w:sz w:val="28"/>
+          <w:szCs w:val="28"/>
+        </w:rPr>
+        <w:t>);</w:t>
+      </w:r>
+    </w:p>
+    <w:p>
+      <w:pPr>
+        <w:pStyle w:val="ae"/>
+        <w:spacing w:line="360" w:lineRule="auto"/>
+        <w:ind w:firstLine="567"/>
         <w:rPr>
           <w:color w:val="000000"/>
           <w:sz w:val="28"/>
           <w:szCs w:val="28"/>
         </w:rPr>
-        <w:t>;</w:t>
-      </w:r>
-    </w:p>
-    <w:p>
-      <w:pPr>
-        <w:pStyle w:val="ae"/>
-        <w:numPr>
-          <w:ilvl w:val="0"/>
-          <w:numId w:val="17"/>
-        </w:numPr>
-        <w:spacing w:line="360" w:lineRule="auto"/>
-        <w:rPr>
-          <w:color w:val="000000"/>
+      </w:pPr>
+      <w:r>
+        <w:rPr>
           <w:sz w:val="28"/>
           <w:szCs w:val="28"/>
         </w:rPr>
-      </w:pPr>
+        <w:t>2</w:t>
+      </w:r>
       <w:r>
         <w:rPr>
           <w:sz w:val="28"/>
           <w:szCs w:val="28"/>
         </w:rPr>
-        <w:t>Используйте динамическое планирование блоками итераций (размер блока = 10 * N</w:t>
+        <w:t xml:space="preserve">. </w:t>
       </w:r>
       <w:r>
         <w:rPr>
           <w:sz w:val="28"/>
           <w:szCs w:val="28"/>
-          <w:vertAlign w:val="subscript"/>
-        </w:rPr>
-        <w:t>студбилета</w:t>
-      </w:r>
-      <w:r>
-        <w:rPr>
-          <w:sz w:val="28"/>
-          <w:szCs w:val="28"/>
-        </w:rPr>
-        <w:t>)</w:t>
-      </w:r>
-      <w:r>
-        <w:rPr>
-          <w:sz w:val="28"/>
-          <w:szCs w:val="28"/>
-        </w:rPr>
-        <w:t>.</w:t>
-      </w:r>
-    </w:p>
-    <w:p>
-      <w:pPr>
-        <w:pStyle w:val="ae"/>
-        <w:spacing w:line="360" w:lineRule="auto"/>
-        <w:ind w:firstLine="360"/>
-        <w:rPr>
-          <w:color w:val="000000"/>
-          <w:sz w:val="28"/>
-          <w:szCs w:val="28"/>
-        </w:rPr>
-      </w:pPr>
-      <w:r>
-        <w:rPr>
-          <w:sz w:val="28"/>
-          <w:szCs w:val="28"/>
-        </w:rPr>
-        <w:t>2</w:t>
-      </w:r>
-      <w:r>
-        <w:rPr>
-          <w:sz w:val="28"/>
-          <w:szCs w:val="28"/>
-        </w:rPr>
-        <w:t xml:space="preserve">. </w:t>
-      </w:r>
-      <w:r>
-        <w:rPr>
-          <w:sz w:val="28"/>
-          <w:szCs w:val="28"/>
-        </w:rPr>
-        <w:t>Произведите замеры времени выполнения приложения для разного числа потоков (1, 2, 4, 8, 12, 16). По результатам измерений постройте график и определите число потоков, при котором достигается наибольшая скорость выполнения. Запротоколируйте результаты в отчет, сравните с результатами прошлой работы</w:t>
+        </w:rPr>
+        <w:t>Запустите приложения и проверьте обмен данных между процессами. Запротоколируйте результаты в отчет. Дайте свои комментарии в отчете относительно выполнения функций Win32 API</w:t>
       </w:r>
       <w:r>
         <w:rPr>
@@ -2815,7 +2998,7 @@
       <w:pPr>
         <w:pStyle w:val="2"/>
       </w:pPr>
-      <w:bookmarkStart w:id="13" w:name="_Toc89199672"/>
+      <w:bookmarkStart w:id="12" w:name="_Toc89199672"/>
       <w:r>
         <w:lastRenderedPageBreak/>
         <w:t>Результаты</w:t>
@@ -2823,65 +3006,52 @@
       <w:r>
         <w:t xml:space="preserve"> выполнения программы</w:t>
       </w:r>
-      <w:bookmarkEnd w:id="13"/>
-    </w:p>
-    <w:p>
-      <w:r>
-        <w:tab/>
-      </w:r>
-      <w:r>
-        <w:t xml:space="preserve">Для объективного сравнения с реализацией данной задачи с помощью </w:t>
-      </w:r>
-      <w:r>
-        <w:rPr>
-          <w:lang w:val="en-US"/>
-        </w:rPr>
-        <w:t>WinAPI</w:t>
-      </w:r>
-      <w:r>
-        <w:t xml:space="preserve"> было также проведено 100 замеров вычисления числа Пи посредством технологии </w:t>
-      </w:r>
-      <w:r>
-        <w:rPr>
-          <w:lang w:val="en-US"/>
-        </w:rPr>
-        <w:t>OpenMP</w:t>
-      </w:r>
-      <w:r>
-        <w:t>. Результаты замеров</w:t>
-      </w:r>
-      <w:r>
-        <w:t xml:space="preserve"> для процессора </w:t>
-      </w:r>
-      <w:r>
-        <w:rPr>
-          <w:lang w:val="en-US"/>
-        </w:rPr>
-        <w:t>i5-9400F</w:t>
-      </w:r>
-      <w:r>
-        <w:t xml:space="preserve"> представлены на рисунке </w:t>
+      <w:bookmarkEnd w:id="12"/>
+    </w:p>
+    <w:p>
+      <w:pPr>
+        <w:jc w:val="center"/>
+      </w:pPr>
+      <w:r>
+        <w:t>Приложение сервер</w:t>
+      </w:r>
+    </w:p>
+    <w:p>
+      <w:pPr>
+        <w:ind w:firstLine="708"/>
+      </w:pPr>
+      <w:r>
+        <w:t xml:space="preserve">Приложение </w:t>
+      </w:r>
+      <w:r>
+        <w:t>“</w:t>
+      </w:r>
+      <w:r>
+        <w:t>сервер</w:t>
+      </w:r>
+      <w:r>
+        <w:t>”</w:t>
+      </w:r>
+      <w:r>
+        <w:t xml:space="preserve"> и</w:t>
+      </w:r>
+      <w:r>
+        <w:t xml:space="preserve">меет меню, указанное на рисунке </w:t>
       </w:r>
       <w:r>
         <w:fldChar w:fldCharType="begin"/>
       </w:r>
       <w:r>
-        <w:instrText xml:space="preserve"> REF _Ref89199293 \h </w:instrText>
-      </w:r>
-      <w:r>
-        <w:rPr>
-          <w:lang w:val="en-US"/>
-        </w:rPr>
+        <w:instrText xml:space="preserve"> REF _Ref91031512 \h </w:instrText>
+      </w:r>
+      <w:r>
         <w:instrText xml:space="preserve">\# \0 </w:instrText>
       </w:r>
       <w:r>
         <w:fldChar w:fldCharType="separate"/>
       </w:r>
       <w:r>
-        <w:rPr>
-          <w:lang w:val="en-US"/>
-        </w:rPr>
-        <w:t>8</w:t>
+        <w:t>1</w:t>
       </w:r>
       <w:r>
         <w:fldChar w:fldCharType="end"/>
@@ -2900,10 +3070,10 @@
           <w:noProof/>
         </w:rPr>
         <w:drawing>
-          <wp:inline distT="0" distB="0" distL="0" distR="0" wp14:anchorId="26D51FBB" wp14:editId="437B8A5C">
-            <wp:extent cx="2950845" cy="1047050"/>
-            <wp:effectExtent l="0" t="0" r="1905" b="1270"/>
-            <wp:docPr id="9" name="Рисунок 9"/>
+          <wp:inline distT="0" distB="0" distL="0" distR="0" wp14:anchorId="70936AE4" wp14:editId="58BEFC86">
+            <wp:extent cx="3730625" cy="1762125"/>
+            <wp:effectExtent l="0" t="0" r="3175" b="9525"/>
+            <wp:docPr id="1" name="Рисунок 1"/>
             <wp:cNvGraphicFramePr>
               <a:graphicFrameLocks xmlns:a="http://schemas.openxmlformats.org/drawingml/2006/main" noChangeAspect="1"/>
             </wp:cNvGraphicFramePr>
@@ -2911,31 +3081,22 @@
               <a:graphicData uri="http://schemas.openxmlformats.org/drawingml/2006/picture">
                 <pic:pic xmlns:pic="http://schemas.openxmlformats.org/drawingml/2006/picture">
                   <pic:nvPicPr>
-                    <pic:cNvPr id="0" name="Picture 5"/>
-                    <pic:cNvPicPr>
-                      <a:picLocks noChangeAspect="1" noChangeArrowheads="1"/>
-                    </pic:cNvPicPr>
+                    <pic:cNvPr id="1" name=""/>
+                    <pic:cNvPicPr/>
                   </pic:nvPicPr>
                   <pic:blipFill rotWithShape="1">
-                    <a:blip r:embed="rId10">
-                      <a:extLst>
-                        <a:ext uri="{28A0092B-C50C-407E-A947-70E740481C1C}">
-                          <a14:useLocalDpi xmlns:a14="http://schemas.microsoft.com/office/drawing/2010/main" val="0"/>
-                        </a:ext>
-                      </a:extLst>
-                    </a:blip>
-                    <a:srcRect l="126" t="28747" r="79038" b="58847"/>
+                    <a:blip r:embed="rId17"/>
+                    <a:srcRect l="161" t="6315" r="69054" b="65883"/>
                     <a:stretch/>
                   </pic:blipFill>
                   <pic:spPr bwMode="auto">
                     <a:xfrm>
                       <a:off x="0" y="0"/>
-                      <a:ext cx="2959851" cy="1050246"/>
+                      <a:ext cx="3737344" cy="1765299"/>
                     </a:xfrm>
                     <a:prstGeom prst="rect">
                       <a:avLst/>
                     </a:prstGeom>
-                    <a:noFill/>
                     <a:ln>
                       <a:noFill/>
                     </a:ln>
@@ -2955,8 +3116,11 @@
     <w:p>
       <w:pPr>
         <w:pStyle w:val="ad"/>
-      </w:pPr>
-      <w:bookmarkStart w:id="14" w:name="_Ref89199293"/>
+        <w:rPr>
+          <w:lang w:val="en-US"/>
+        </w:rPr>
+      </w:pPr>
+      <w:bookmarkStart w:id="13" w:name="_Ref91031512"/>
       <w:r>
         <w:t xml:space="preserve">Рисунок </w:t>
       </w:r>
@@ -2965,12 +3129,827 @@
           <w:rPr>
             <w:noProof/>
           </w:rPr>
-          <w:t>8</w:t>
+          <w:t>10</w:t>
+        </w:r>
+      </w:fldSimple>
+      <w:bookmarkEnd w:id="13"/>
+      <w:r>
+        <w:t xml:space="preserve"> – Меню приложения </w:t>
+      </w:r>
+      <w:r>
+        <w:rPr>
+          <w:lang w:val="en-US"/>
+        </w:rPr>
+        <w:t>“</w:t>
+      </w:r>
+      <w:r>
+        <w:t>сервер</w:t>
+      </w:r>
+      <w:r>
+        <w:rPr>
+          <w:lang w:val="en-US"/>
+        </w:rPr>
+        <w:t>”</w:t>
+      </w:r>
+    </w:p>
+    <w:p>
+      <w:r>
+        <w:rPr>
+          <w:lang w:val="en-US"/>
+        </w:rPr>
+        <w:tab/>
+      </w:r>
+      <w:r>
+        <w:t xml:space="preserve">При выборе первого пункта пользователю предоставляется возможность назвать именнованный канал. Сам процесс создания канала показан на рисунке </w:t>
+      </w:r>
+      <w:r>
+        <w:fldChar w:fldCharType="begin"/>
+      </w:r>
+      <w:r>
+        <w:instrText xml:space="preserve"> REF _Ref91031814 \h </w:instrText>
+      </w:r>
+      <w:r>
+        <w:rPr>
+          <w:lang w:val="en-US"/>
+        </w:rPr>
+        <w:instrText xml:space="preserve">\# \0 </w:instrText>
+      </w:r>
+      <w:r>
+        <w:fldChar w:fldCharType="separate"/>
+      </w:r>
+      <w:r>
+        <w:rPr>
+          <w:lang w:val="en-US"/>
+        </w:rPr>
+        <w:t>2</w:t>
+      </w:r>
+      <w:r>
+        <w:fldChar w:fldCharType="end"/>
+      </w:r>
+      <w:r>
+        <w:t xml:space="preserve">. Данное название понадобится потом в приложении </w:t>
+      </w:r>
+      <w:r>
+        <w:t>“</w:t>
+      </w:r>
+      <w:r>
+        <w:t>клиент</w:t>
+      </w:r>
+      <w:r>
+        <w:t>”</w:t>
+      </w:r>
+      <w:r>
+        <w:t>.</w:t>
+      </w:r>
+    </w:p>
+    <w:p>
+      <w:pPr>
+        <w:keepNext/>
+        <w:jc w:val="center"/>
+      </w:pPr>
+      <w:r>
+        <w:rPr>
+          <w:noProof/>
+        </w:rPr>
+        <w:drawing>
+          <wp:inline distT="0" distB="0" distL="0" distR="0" wp14:anchorId="4AF15E97" wp14:editId="261C2FD0">
+            <wp:extent cx="6305179" cy="370739"/>
+            <wp:effectExtent l="0" t="0" r="635" b="0"/>
+            <wp:docPr id="3" name="Рисунок 3"/>
+            <wp:cNvGraphicFramePr>
+              <a:graphicFrameLocks xmlns:a="http://schemas.openxmlformats.org/drawingml/2006/main" noChangeAspect="1"/>
+            </wp:cNvGraphicFramePr>
+            <a:graphic xmlns:a="http://schemas.openxmlformats.org/drawingml/2006/main">
+              <a:graphicData uri="http://schemas.openxmlformats.org/drawingml/2006/picture">
+                <pic:pic xmlns:pic="http://schemas.openxmlformats.org/drawingml/2006/picture">
+                  <pic:nvPicPr>
+                    <pic:cNvPr id="1" name=""/>
+                    <pic:cNvPicPr/>
+                  </pic:nvPicPr>
+                  <pic:blipFill rotWithShape="1">
+                    <a:blip r:embed="rId18"/>
+                    <a:srcRect l="160" t="5089" r="22395" b="86205"/>
+                    <a:stretch/>
+                  </pic:blipFill>
+                  <pic:spPr bwMode="auto">
+                    <a:xfrm>
+                      <a:off x="0" y="0"/>
+                      <a:ext cx="6376164" cy="374913"/>
+                    </a:xfrm>
+                    <a:prstGeom prst="rect">
+                      <a:avLst/>
+                    </a:prstGeom>
+                    <a:ln>
+                      <a:noFill/>
+                    </a:ln>
+                    <a:extLst>
+                      <a:ext uri="{53640926-AAD7-44D8-BBD7-CCE9431645EC}">
+                        <a14:shadowObscured xmlns:a14="http://schemas.microsoft.com/office/drawing/2010/main"/>
+                      </a:ext>
+                    </a:extLst>
+                  </pic:spPr>
+                </pic:pic>
+              </a:graphicData>
+            </a:graphic>
+          </wp:inline>
+        </w:drawing>
+      </w:r>
+    </w:p>
+    <w:p>
+      <w:pPr>
+        <w:pStyle w:val="ad"/>
+      </w:pPr>
+      <w:bookmarkStart w:id="14" w:name="_Ref91031814"/>
+      <w:r>
+        <w:t xml:space="preserve">Рисунок </w:t>
+      </w:r>
+      <w:fldSimple w:instr=" SEQ Рисунок \* ARABIC ">
+        <w:r>
+          <w:rPr>
+            <w:noProof/>
+          </w:rPr>
+          <w:t>11</w:t>
         </w:r>
       </w:fldSimple>
       <w:bookmarkEnd w:id="14"/>
       <w:r>
-        <w:t xml:space="preserve"> – Результат замеров</w:t>
+        <w:t xml:space="preserve"> – </w:t>
+      </w:r>
+      <w:r>
+        <w:t>Создание именнованого канала</w:t>
+      </w:r>
+    </w:p>
+    <w:p>
+      <w:r>
+        <w:tab/>
+        <w:t xml:space="preserve">После создания канала стоит нажать пункт 2, чтобы подключить клиента к каналу. В этот момент в приложении </w:t>
+      </w:r>
+      <w:r>
+        <w:t>“</w:t>
+      </w:r>
+      <w:r>
+        <w:t>клиент</w:t>
+      </w:r>
+      <w:r>
+        <w:t>”</w:t>
+      </w:r>
+      <w:r>
+        <w:t xml:space="preserve">, меню которого представлено на рисунке </w:t>
+      </w:r>
+      <w:r>
+        <w:fldChar w:fldCharType="begin"/>
+      </w:r>
+      <w:r>
+        <w:instrText xml:space="preserve"> REF _Ref91031810 \h </w:instrText>
+      </w:r>
+      <w:r>
+        <w:instrText xml:space="preserve">\# \0 </w:instrText>
+      </w:r>
+      <w:r>
+        <w:fldChar w:fldCharType="separate"/>
+      </w:r>
+      <w:r>
+        <w:t>3</w:t>
+      </w:r>
+      <w:r>
+        <w:fldChar w:fldCharType="end"/>
+      </w:r>
+      <w:r>
+        <w:t xml:space="preserve"> стоит выбрать пункт 1.</w:t>
+      </w:r>
+    </w:p>
+    <w:p>
+      <w:pPr>
+        <w:keepNext/>
+        <w:jc w:val="center"/>
+      </w:pPr>
+      <w:r>
+        <w:rPr>
+          <w:noProof/>
+        </w:rPr>
+        <w:drawing>
+          <wp:inline distT="0" distB="0" distL="0" distR="0" wp14:anchorId="730BB5D5" wp14:editId="6F968049">
+            <wp:extent cx="3131269" cy="828675"/>
+            <wp:effectExtent l="0" t="0" r="0" b="0"/>
+            <wp:docPr id="5" name="Рисунок 5"/>
+            <wp:cNvGraphicFramePr>
+              <a:graphicFrameLocks xmlns:a="http://schemas.openxmlformats.org/drawingml/2006/main" noChangeAspect="1"/>
+            </wp:cNvGraphicFramePr>
+            <a:graphic xmlns:a="http://schemas.openxmlformats.org/drawingml/2006/main">
+              <a:graphicData uri="http://schemas.openxmlformats.org/drawingml/2006/picture">
+                <pic:pic xmlns:pic="http://schemas.openxmlformats.org/drawingml/2006/picture">
+                  <pic:nvPicPr>
+                    <pic:cNvPr id="1" name=""/>
+                    <pic:cNvPicPr/>
+                  </pic:nvPicPr>
+                  <pic:blipFill rotWithShape="1">
+                    <a:blip r:embed="rId19"/>
+                    <a:srcRect l="160" t="5090" r="73135" b="81398"/>
+                    <a:stretch/>
+                  </pic:blipFill>
+                  <pic:spPr bwMode="auto">
+                    <a:xfrm>
+                      <a:off x="0" y="0"/>
+                      <a:ext cx="3139246" cy="830786"/>
+                    </a:xfrm>
+                    <a:prstGeom prst="rect">
+                      <a:avLst/>
+                    </a:prstGeom>
+                    <a:ln>
+                      <a:noFill/>
+                    </a:ln>
+                    <a:extLst>
+                      <a:ext uri="{53640926-AAD7-44D8-BBD7-CCE9431645EC}">
+                        <a14:shadowObscured xmlns:a14="http://schemas.microsoft.com/office/drawing/2010/main"/>
+                      </a:ext>
+                    </a:extLst>
+                  </pic:spPr>
+                </pic:pic>
+              </a:graphicData>
+            </a:graphic>
+          </wp:inline>
+        </w:drawing>
+      </w:r>
+    </w:p>
+    <w:p>
+      <w:pPr>
+        <w:pStyle w:val="ad"/>
+      </w:pPr>
+      <w:bookmarkStart w:id="15" w:name="_Ref91031810"/>
+      <w:r>
+        <w:t xml:space="preserve">Рисунок </w:t>
+      </w:r>
+      <w:fldSimple w:instr=" SEQ Рисунок \* ARABIC ">
+        <w:r>
+          <w:rPr>
+            <w:noProof/>
+          </w:rPr>
+          <w:t>12</w:t>
+        </w:r>
+      </w:fldSimple>
+      <w:bookmarkEnd w:id="15"/>
+      <w:r>
+        <w:t xml:space="preserve"> – Меню приложения </w:t>
+      </w:r>
+      <w:r>
+        <w:t>“</w:t>
+      </w:r>
+      <w:r>
+        <w:t>клиент</w:t>
+      </w:r>
+      <w:r>
+        <w:t>”</w:t>
+      </w:r>
+    </w:p>
+    <w:p>
+      <w:r>
+        <w:tab/>
+        <w:t xml:space="preserve">При успешном подключении на стороне сервера появится сообщение, показанное на рисунке </w:t>
+      </w:r>
+      <w:r>
+        <w:fldChar w:fldCharType="begin"/>
+      </w:r>
+      <w:r>
+        <w:instrText xml:space="preserve"> REF _Ref91032335 \h </w:instrText>
+      </w:r>
+      <w:r>
+        <w:instrText xml:space="preserve">\# \0 </w:instrText>
+      </w:r>
+      <w:r>
+        <w:fldChar w:fldCharType="separate"/>
+      </w:r>
+      <w:r>
+        <w:t>4</w:t>
+      </w:r>
+      <w:r>
+        <w:fldChar w:fldCharType="end"/>
+      </w:r>
+      <w:r>
+        <w:t xml:space="preserve">, а у клиента – сообщение на рисунке </w:t>
+      </w:r>
+      <w:r>
+        <w:fldChar w:fldCharType="begin"/>
+      </w:r>
+      <w:r>
+        <w:instrText xml:space="preserve"> REF _Ref91032339 \h </w:instrText>
+      </w:r>
+      <w:r>
+        <w:instrText xml:space="preserve">\# \0 </w:instrText>
+      </w:r>
+      <w:r>
+        <w:fldChar w:fldCharType="separate"/>
+      </w:r>
+      <w:r>
+        <w:t>5</w:t>
+      </w:r>
+      <w:r>
+        <w:fldChar w:fldCharType="end"/>
+      </w:r>
+      <w:r>
+        <w:t>.</w:t>
+      </w:r>
+    </w:p>
+    <w:p>
+      <w:pPr>
+        <w:keepNext/>
+        <w:jc w:val="center"/>
+      </w:pPr>
+      <w:r>
+        <w:rPr>
+          <w:noProof/>
+        </w:rPr>
+        <w:lastRenderedPageBreak/>
+        <w:drawing>
+          <wp:inline distT="0" distB="0" distL="0" distR="0" wp14:anchorId="2BCD6E96" wp14:editId="698537A5">
+            <wp:extent cx="4790558" cy="485775"/>
+            <wp:effectExtent l="0" t="0" r="0" b="0"/>
+            <wp:docPr id="10" name="Рисунок 10"/>
+            <wp:cNvGraphicFramePr>
+              <a:graphicFrameLocks xmlns:a="http://schemas.openxmlformats.org/drawingml/2006/main" noChangeAspect="1"/>
+            </wp:cNvGraphicFramePr>
+            <a:graphic xmlns:a="http://schemas.openxmlformats.org/drawingml/2006/main">
+              <a:graphicData uri="http://schemas.openxmlformats.org/drawingml/2006/picture">
+                <pic:pic xmlns:pic="http://schemas.openxmlformats.org/drawingml/2006/picture">
+                  <pic:nvPicPr>
+                    <pic:cNvPr id="1" name=""/>
+                    <pic:cNvPicPr/>
+                  </pic:nvPicPr>
+                  <pic:blipFill rotWithShape="1">
+                    <a:blip r:embed="rId20"/>
+                    <a:srcRect l="201" t="5978" r="62640" b="86818"/>
+                    <a:stretch/>
+                  </pic:blipFill>
+                  <pic:spPr bwMode="auto">
+                    <a:xfrm>
+                      <a:off x="0" y="0"/>
+                      <a:ext cx="4802863" cy="487023"/>
+                    </a:xfrm>
+                    <a:prstGeom prst="rect">
+                      <a:avLst/>
+                    </a:prstGeom>
+                    <a:ln>
+                      <a:noFill/>
+                    </a:ln>
+                    <a:extLst>
+                      <a:ext uri="{53640926-AAD7-44D8-BBD7-CCE9431645EC}">
+                        <a14:shadowObscured xmlns:a14="http://schemas.microsoft.com/office/drawing/2010/main"/>
+                      </a:ext>
+                    </a:extLst>
+                  </pic:spPr>
+                </pic:pic>
+              </a:graphicData>
+            </a:graphic>
+          </wp:inline>
+        </w:drawing>
+      </w:r>
+    </w:p>
+    <w:p>
+      <w:pPr>
+        <w:pStyle w:val="ad"/>
+      </w:pPr>
+      <w:bookmarkStart w:id="16" w:name="_Ref91032335"/>
+      <w:r>
+        <w:t xml:space="preserve">Рисунок </w:t>
+      </w:r>
+      <w:fldSimple w:instr=" SEQ Рисунок \* ARABIC ">
+        <w:r>
+          <w:rPr>
+            <w:noProof/>
+          </w:rPr>
+          <w:t>13</w:t>
+        </w:r>
+      </w:fldSimple>
+      <w:bookmarkEnd w:id="16"/>
+      <w:r>
+        <w:t xml:space="preserve"> – Сообщение об успешном подключении на стороне сервера</w:t>
+      </w:r>
+    </w:p>
+    <w:p>
+      <w:pPr>
+        <w:keepNext/>
+        <w:jc w:val="center"/>
+      </w:pPr>
+      <w:r>
+        <w:rPr>
+          <w:noProof/>
+        </w:rPr>
+        <w:drawing>
+          <wp:inline distT="0" distB="0" distL="0" distR="0" wp14:anchorId="762F8B54" wp14:editId="32B8338C">
+            <wp:extent cx="5973880" cy="428625"/>
+            <wp:effectExtent l="0" t="0" r="8255" b="0"/>
+            <wp:docPr id="15" name="Рисунок 15"/>
+            <wp:cNvGraphicFramePr>
+              <a:graphicFrameLocks xmlns:a="http://schemas.openxmlformats.org/drawingml/2006/main" noChangeAspect="1"/>
+            </wp:cNvGraphicFramePr>
+            <a:graphic xmlns:a="http://schemas.openxmlformats.org/drawingml/2006/main">
+              <a:graphicData uri="http://schemas.openxmlformats.org/drawingml/2006/picture">
+                <pic:pic xmlns:pic="http://schemas.openxmlformats.org/drawingml/2006/picture">
+                  <pic:nvPicPr>
+                    <pic:cNvPr id="1" name=""/>
+                    <pic:cNvPicPr/>
+                  </pic:nvPicPr>
+                  <pic:blipFill rotWithShape="1">
+                    <a:blip r:embed="rId21"/>
+                    <a:srcRect l="312" t="6039" r="23036" b="83446"/>
+                    <a:stretch/>
+                  </pic:blipFill>
+                  <pic:spPr bwMode="auto">
+                    <a:xfrm>
+                      <a:off x="0" y="0"/>
+                      <a:ext cx="5983633" cy="429325"/>
+                    </a:xfrm>
+                    <a:prstGeom prst="rect">
+                      <a:avLst/>
+                    </a:prstGeom>
+                    <a:ln>
+                      <a:noFill/>
+                    </a:ln>
+                    <a:extLst>
+                      <a:ext uri="{53640926-AAD7-44D8-BBD7-CCE9431645EC}">
+                        <a14:shadowObscured xmlns:a14="http://schemas.microsoft.com/office/drawing/2010/main"/>
+                      </a:ext>
+                    </a:extLst>
+                  </pic:spPr>
+                </pic:pic>
+              </a:graphicData>
+            </a:graphic>
+          </wp:inline>
+        </w:drawing>
+      </w:r>
+    </w:p>
+    <w:p>
+      <w:pPr>
+        <w:pStyle w:val="ad"/>
+      </w:pPr>
+      <w:bookmarkStart w:id="17" w:name="_Ref91032339"/>
+      <w:r>
+        <w:t xml:space="preserve">Рисунок </w:t>
+      </w:r>
+      <w:fldSimple w:instr=" SEQ Рисунок \* ARABIC ">
+        <w:r>
+          <w:rPr>
+            <w:noProof/>
+          </w:rPr>
+          <w:t>14</w:t>
+        </w:r>
+      </w:fldSimple>
+      <w:bookmarkEnd w:id="17"/>
+      <w:r>
+        <w:t xml:space="preserve"> – Сообщение об успешном подключении на стороне клиента</w:t>
+      </w:r>
+    </w:p>
+    <w:p>
+      <w:r>
+        <w:tab/>
+        <w:t xml:space="preserve">После данных действий серверу нужно создать событие, используемое при написании сообщения в канал. Создание события производится нажатием 4-го пункта меню. В случае успеха появится сообщение, показанное на рисунке </w:t>
+      </w:r>
+      <w:r>
+        <w:fldChar w:fldCharType="begin"/>
+      </w:r>
+      <w:r>
+        <w:instrText xml:space="preserve"> REF _Ref91032051 \h </w:instrText>
+      </w:r>
+      <w:r>
+        <w:rPr>
+          <w:lang w:val="en-US"/>
+        </w:rPr>
+        <w:instrText xml:space="preserve">\# \0 </w:instrText>
+      </w:r>
+      <w:r>
+        <w:fldChar w:fldCharType="separate"/>
+      </w:r>
+      <w:r>
+        <w:rPr>
+          <w:lang w:val="en-US"/>
+        </w:rPr>
+        <w:t>6</w:t>
+      </w:r>
+      <w:r>
+        <w:fldChar w:fldCharType="end"/>
+      </w:r>
+      <w:r>
+        <w:t>.</w:t>
+      </w:r>
+    </w:p>
+    <w:p>
+      <w:pPr>
+        <w:keepNext/>
+        <w:jc w:val="center"/>
+      </w:pPr>
+      <w:r>
+        <w:drawing>
+          <wp:inline distT="0" distB="0" distL="0" distR="0" wp14:anchorId="52ACF1BF" wp14:editId="4FC30926">
+            <wp:extent cx="3391373" cy="352474"/>
+            <wp:effectExtent l="0" t="0" r="0" b="9525"/>
+            <wp:docPr id="16" name="Рисунок 16"/>
+            <wp:cNvGraphicFramePr>
+              <a:graphicFrameLocks xmlns:a="http://schemas.openxmlformats.org/drawingml/2006/main" noChangeAspect="1"/>
+            </wp:cNvGraphicFramePr>
+            <a:graphic xmlns:a="http://schemas.openxmlformats.org/drawingml/2006/main">
+              <a:graphicData uri="http://schemas.openxmlformats.org/drawingml/2006/picture">
+                <pic:pic xmlns:pic="http://schemas.openxmlformats.org/drawingml/2006/picture">
+                  <pic:nvPicPr>
+                    <pic:cNvPr id="1" name=""/>
+                    <pic:cNvPicPr/>
+                  </pic:nvPicPr>
+                  <pic:blipFill>
+                    <a:blip r:embed="rId22"/>
+                    <a:stretch>
+                      <a:fillRect/>
+                    </a:stretch>
+                  </pic:blipFill>
+                  <pic:spPr>
+                    <a:xfrm>
+                      <a:off x="0" y="0"/>
+                      <a:ext cx="3391373" cy="352474"/>
+                    </a:xfrm>
+                    <a:prstGeom prst="rect">
+                      <a:avLst/>
+                    </a:prstGeom>
+                  </pic:spPr>
+                </pic:pic>
+              </a:graphicData>
+            </a:graphic>
+          </wp:inline>
+        </w:drawing>
+      </w:r>
+    </w:p>
+    <w:p>
+      <w:pPr>
+        <w:pStyle w:val="ad"/>
+      </w:pPr>
+      <w:bookmarkStart w:id="18" w:name="_Ref91032051"/>
+      <w:r>
+        <w:t xml:space="preserve">Рисунок </w:t>
+      </w:r>
+      <w:fldSimple w:instr=" SEQ Рисунок \* ARABIC ">
+        <w:r>
+          <w:rPr>
+            <w:noProof/>
+          </w:rPr>
+          <w:t>15</w:t>
+        </w:r>
+      </w:fldSimple>
+      <w:bookmarkEnd w:id="18"/>
+      <w:r>
+        <w:t xml:space="preserve"> – Создание события</w:t>
+      </w:r>
+    </w:p>
+    <w:p>
+      <w:r>
+        <w:tab/>
+        <w:t>После создания события можно писать в канал, выбрав 5-й пункт меню</w:t>
+      </w:r>
+      <w:r>
+        <w:t xml:space="preserve"> (</w:t>
+      </w:r>
+      <w:r>
+        <w:rPr>
+          <w:lang w:val="en-US"/>
+        </w:rPr>
+        <w:t>Write</w:t>
+      </w:r>
+      <w:r>
+        <w:t xml:space="preserve"> </w:t>
+      </w:r>
+      <w:r>
+        <w:rPr>
+          <w:lang w:val="en-US"/>
+        </w:rPr>
+        <w:t>to</w:t>
+      </w:r>
+      <w:r>
+        <w:t xml:space="preserve"> </w:t>
+      </w:r>
+      <w:r>
+        <w:rPr>
+          <w:lang w:val="en-US"/>
+        </w:rPr>
+        <w:t>pipe</w:t>
+      </w:r>
+      <w:r>
+        <w:t>)</w:t>
+      </w:r>
+      <w:r>
+        <w:t>. На стороне клиента же нужно выбрать 2-й пункт меню (</w:t>
+      </w:r>
+      <w:r>
+        <w:rPr>
+          <w:lang w:val="en-US"/>
+        </w:rPr>
+        <w:t>Read</w:t>
+      </w:r>
+      <w:r>
+        <w:t xml:space="preserve"> </w:t>
+      </w:r>
+      <w:r>
+        <w:rPr>
+          <w:lang w:val="en-US"/>
+        </w:rPr>
+        <w:t>from</w:t>
+      </w:r>
+      <w:r>
+        <w:t xml:space="preserve"> </w:t>
+      </w:r>
+      <w:r>
+        <w:rPr>
+          <w:lang w:val="en-US"/>
+        </w:rPr>
+        <w:t>the</w:t>
+      </w:r>
+      <w:r>
+        <w:t xml:space="preserve"> </w:t>
+      </w:r>
+      <w:r>
+        <w:rPr>
+          <w:lang w:val="en-US"/>
+        </w:rPr>
+        <w:t>pipe</w:t>
+      </w:r>
+      <w:r>
+        <w:t>)</w:t>
+      </w:r>
+      <w:r>
+        <w:t xml:space="preserve">. </w:t>
+      </w:r>
+      <w:r>
+        <w:t xml:space="preserve">Демонстрация передачи сообщения представлена на рисунках </w:t>
+      </w:r>
+      <w:r>
+        <w:fldChar w:fldCharType="begin"/>
+      </w:r>
+      <w:r>
+        <w:instrText xml:space="preserve"> REF _Ref91032184 \h </w:instrText>
+      </w:r>
+      <w:r>
+        <w:instrText xml:space="preserve">\# \0 </w:instrText>
+      </w:r>
+      <w:r>
+        <w:fldChar w:fldCharType="separate"/>
+      </w:r>
+      <w:r>
+        <w:t>7</w:t>
+      </w:r>
+      <w:r>
+        <w:fldChar w:fldCharType="end"/>
+      </w:r>
+      <w:r>
+        <w:t xml:space="preserve"> и </w:t>
+      </w:r>
+      <w:r>
+        <w:fldChar w:fldCharType="begin"/>
+      </w:r>
+      <w:r>
+        <w:instrText xml:space="preserve"> REF _Ref91032187 \h </w:instrText>
+      </w:r>
+      <w:r>
+        <w:instrText xml:space="preserve">\# \0 </w:instrText>
+      </w:r>
+      <w:r>
+        <w:fldChar w:fldCharType="separate"/>
+      </w:r>
+      <w:r>
+        <w:t>8</w:t>
+      </w:r>
+      <w:r>
+        <w:fldChar w:fldCharType="end"/>
+      </w:r>
+      <w:r>
+        <w:t xml:space="preserve"> для сервера и клиента соответственно.</w:t>
+      </w:r>
+    </w:p>
+    <w:p>
+      <w:pPr>
+        <w:keepNext/>
+        <w:jc w:val="center"/>
+      </w:pPr>
+      <w:r>
+        <w:drawing>
+          <wp:inline distT="0" distB="0" distL="0" distR="0" wp14:anchorId="484DD22C" wp14:editId="6C84CCC1">
+            <wp:extent cx="3982006" cy="600159"/>
+            <wp:effectExtent l="0" t="0" r="0" b="9525"/>
+            <wp:docPr id="17" name="Рисунок 17"/>
+            <wp:cNvGraphicFramePr>
+              <a:graphicFrameLocks xmlns:a="http://schemas.openxmlformats.org/drawingml/2006/main" noChangeAspect="1"/>
+            </wp:cNvGraphicFramePr>
+            <a:graphic xmlns:a="http://schemas.openxmlformats.org/drawingml/2006/main">
+              <a:graphicData uri="http://schemas.openxmlformats.org/drawingml/2006/picture">
+                <pic:pic xmlns:pic="http://schemas.openxmlformats.org/drawingml/2006/picture">
+                  <pic:nvPicPr>
+                    <pic:cNvPr id="1" name=""/>
+                    <pic:cNvPicPr/>
+                  </pic:nvPicPr>
+                  <pic:blipFill>
+                    <a:blip r:embed="rId23"/>
+                    <a:stretch>
+                      <a:fillRect/>
+                    </a:stretch>
+                  </pic:blipFill>
+                  <pic:spPr>
+                    <a:xfrm>
+                      <a:off x="0" y="0"/>
+                      <a:ext cx="3982006" cy="600159"/>
+                    </a:xfrm>
+                    <a:prstGeom prst="rect">
+                      <a:avLst/>
+                    </a:prstGeom>
+                  </pic:spPr>
+                </pic:pic>
+              </a:graphicData>
+            </a:graphic>
+          </wp:inline>
+        </w:drawing>
+      </w:r>
+    </w:p>
+    <w:p>
+      <w:pPr>
+        <w:pStyle w:val="ad"/>
+      </w:pPr>
+      <w:bookmarkStart w:id="19" w:name="_Ref91032184"/>
+      <w:r>
+        <w:t xml:space="preserve">Рисунок </w:t>
+      </w:r>
+      <w:fldSimple w:instr=" SEQ Рисунок \* ARABIC ">
+        <w:r>
+          <w:rPr>
+            <w:noProof/>
+          </w:rPr>
+          <w:t>16</w:t>
+        </w:r>
+      </w:fldSimple>
+      <w:bookmarkEnd w:id="19"/>
+      <w:r>
+        <w:t xml:space="preserve"> – Написание сообщения в канал сервером</w:t>
+      </w:r>
+    </w:p>
+    <w:p>
+      <w:pPr>
+        <w:keepNext/>
+        <w:jc w:val="center"/>
+      </w:pPr>
+      <w:r>
+        <w:drawing>
+          <wp:inline distT="0" distB="0" distL="0" distR="0" wp14:anchorId="2AD90722" wp14:editId="62F35E05">
+            <wp:extent cx="3515216" cy="543001"/>
+            <wp:effectExtent l="0" t="0" r="0" b="9525"/>
+            <wp:docPr id="18" name="Рисунок 18"/>
+            <wp:cNvGraphicFramePr>
+              <a:graphicFrameLocks xmlns:a="http://schemas.openxmlformats.org/drawingml/2006/main" noChangeAspect="1"/>
+            </wp:cNvGraphicFramePr>
+            <a:graphic xmlns:a="http://schemas.openxmlformats.org/drawingml/2006/main">
+              <a:graphicData uri="http://schemas.openxmlformats.org/drawingml/2006/picture">
+                <pic:pic xmlns:pic="http://schemas.openxmlformats.org/drawingml/2006/picture">
+                  <pic:nvPicPr>
+                    <pic:cNvPr id="1" name=""/>
+                    <pic:cNvPicPr/>
+                  </pic:nvPicPr>
+                  <pic:blipFill>
+                    <a:blip r:embed="rId24"/>
+                    <a:stretch>
+                      <a:fillRect/>
+                    </a:stretch>
+                  </pic:blipFill>
+                  <pic:spPr>
+                    <a:xfrm>
+                      <a:off x="0" y="0"/>
+                      <a:ext cx="3515216" cy="543001"/>
+                    </a:xfrm>
+                    <a:prstGeom prst="rect">
+                      <a:avLst/>
+                    </a:prstGeom>
+                  </pic:spPr>
+                </pic:pic>
+              </a:graphicData>
+            </a:graphic>
+          </wp:inline>
+        </w:drawing>
+      </w:r>
+    </w:p>
+    <w:p>
+      <w:pPr>
+        <w:pStyle w:val="ad"/>
+      </w:pPr>
+      <w:bookmarkStart w:id="20" w:name="_Ref91032187"/>
+      <w:r>
+        <w:t xml:space="preserve">Рисунок </w:t>
+      </w:r>
+      <w:fldSimple w:instr=" SEQ Рисунок \* ARABIC ">
+        <w:r>
+          <w:rPr>
+            <w:noProof/>
+          </w:rPr>
+          <w:t>17</w:t>
+        </w:r>
+      </w:fldSimple>
+      <w:bookmarkEnd w:id="20"/>
+      <w:r>
+        <w:t xml:space="preserve"> – Получение сообщения клиентом</w:t>
+      </w:r>
+    </w:p>
+    <w:p>
+      <w:r>
+        <w:tab/>
+        <w:t>При ошибке создания канала или для пересоздания канала/события можно воспользоваться пунктами 6 и 7 на стороне сервера. При закрытии канала соединение с клиентом автоматически обрывается.</w:t>
       </w:r>
     </w:p>
     <w:p>
@@ -2983,6 +3962,7 @@
           <w:szCs w:val="26"/>
         </w:rPr>
       </w:pPr>
+      <w:bookmarkStart w:id="21" w:name="_Toc89199673"/>
       <w:r>
         <w:br w:type="page"/>
       </w:r>
@@ -2991,7 +3971,6 @@
       <w:pPr>
         <w:pStyle w:val="2"/>
       </w:pPr>
-      <w:bookmarkStart w:id="15" w:name="_Toc89199673"/>
       <w:r>
         <w:lastRenderedPageBreak/>
         <w:t>Вывод</w:t>
@@ -2999,11 +3978,153 @@
       <w:r>
         <w:t xml:space="preserve"> по заданию</w:t>
       </w:r>
-      <w:bookmarkEnd w:id="15"/>
+      <w:bookmarkEnd w:id="21"/>
+    </w:p>
+    <w:p>
+      <w:r>
+        <w:tab/>
+      </w:r>
+      <w:r>
+        <w:t xml:space="preserve">Были изучены функции </w:t>
+      </w:r>
+      <w:r>
+        <w:rPr>
+          <w:lang w:val="en-US"/>
+        </w:rPr>
+        <w:t>Win</w:t>
+      </w:r>
+      <w:r>
+        <w:t xml:space="preserve">32 </w:t>
+      </w:r>
+      <w:r>
+        <w:rPr>
+          <w:lang w:val="en-US"/>
+        </w:rPr>
+        <w:t>API</w:t>
+      </w:r>
+      <w:r>
+        <w:t xml:space="preserve">, позволяющие производить обмен между процессами с помощью именнованного канала. </w:t>
+      </w:r>
     </w:p>
     <w:p>
       <w:pPr>
         <w:ind w:firstLine="708"/>
+      </w:pPr>
+      <w:r>
+        <w:t>Одно приложение в данном случае выступает в роли сервера, которое</w:t>
+      </w:r>
+      <w:r>
+        <w:t xml:space="preserve"> </w:t>
+      </w:r>
+      <w:r>
+        <w:t>создает канал</w:t>
+      </w:r>
+      <w:r>
+        <w:t xml:space="preserve"> (функция </w:t>
+      </w:r>
+      <w:r>
+        <w:rPr>
+          <w:lang w:val="en-US"/>
+        </w:rPr>
+        <w:t>CreateNamedPipe</w:t>
+      </w:r>
+      <w:r>
+        <w:t>)</w:t>
+      </w:r>
+      <w:r>
+        <w:t>,</w:t>
+      </w:r>
+      <w:r>
+        <w:t xml:space="preserve"> </w:t>
+      </w:r>
+      <w:r>
+        <w:t xml:space="preserve">ожидает подключения и </w:t>
+      </w:r>
+      <w:r>
+        <w:t xml:space="preserve">подключает клиента к </w:t>
+      </w:r>
+      <w:r>
+        <w:t>нему</w:t>
+      </w:r>
+      <w:r>
+        <w:t xml:space="preserve"> (функция </w:t>
+      </w:r>
+      <w:r>
+        <w:rPr>
+          <w:lang w:val="en-US"/>
+        </w:rPr>
+        <w:t>ConnectNamedPipe</w:t>
+      </w:r>
+      <w:r>
+        <w:t>)</w:t>
+      </w:r>
+      <w:r>
+        <w:t xml:space="preserve"> и передает ему сообщение через данный канал</w:t>
+      </w:r>
+      <w:r>
+        <w:t xml:space="preserve"> (функция </w:t>
+      </w:r>
+      <w:r>
+        <w:rPr>
+          <w:lang w:val="en-US"/>
+        </w:rPr>
+        <w:t>WriteFile</w:t>
+      </w:r>
+      <w:r>
+        <w:t>)</w:t>
+      </w:r>
+      <w:r>
+        <w:t>.</w:t>
+      </w:r>
+      <w:r>
+        <w:t xml:space="preserve"> Также сервер можно отключить клиента от канала (функция </w:t>
+      </w:r>
+      <w:r>
+        <w:rPr>
+          <w:lang w:val="en-US"/>
+        </w:rPr>
+        <w:t>DisconnectNamedPipe</w:t>
+      </w:r>
+      <w:r>
+        <w:t>)</w:t>
+      </w:r>
+      <w:r>
+        <w:t>.</w:t>
+      </w:r>
+    </w:p>
+    <w:p>
+      <w:pPr>
+        <w:ind w:firstLine="708"/>
+      </w:pPr>
+      <w:r>
+        <w:t xml:space="preserve">Другое приложение (клиент) подключается к каналу (функция </w:t>
+      </w:r>
+      <w:r>
+        <w:rPr>
+          <w:lang w:val="en-US"/>
+        </w:rPr>
+        <w:t>CreateFile</w:t>
+      </w:r>
+      <w:r>
+        <w:t>)</w:t>
+      </w:r>
+      <w:r>
+        <w:t xml:space="preserve"> и считывает асинхронно сообщение из канала (</w:t>
+      </w:r>
+      <w:r>
+        <w:rPr>
+          <w:lang w:val="en-US"/>
+        </w:rPr>
+        <w:t>ReadFileEx</w:t>
+      </w:r>
+      <w:r>
+        <w:t>).</w:t>
+      </w:r>
+    </w:p>
+    <w:p>
+      <w:pPr>
+        <w:spacing w:before="0" w:after="160" w:line="259" w:lineRule="auto"/>
+        <w:jc w:val="left"/>
         <w:rPr>
           <w:rFonts w:cs="Times New Roman"/>
           <w:color w:val="000000"/>
@@ -3016,265 +4137,6 @@
           <w:color w:val="000000"/>
           <w:szCs w:val="27"/>
         </w:rPr>
-        <w:t>Был</w:t>
-      </w:r>
-      <w:r>
-        <w:rPr>
-          <w:rFonts w:cs="Times New Roman"/>
-          <w:color w:val="000000"/>
-          <w:szCs w:val="27"/>
-        </w:rPr>
-        <w:t>а</w:t>
-      </w:r>
-      <w:r>
-        <w:rPr>
-          <w:rFonts w:cs="Times New Roman"/>
-          <w:color w:val="000000"/>
-          <w:szCs w:val="27"/>
-        </w:rPr>
-        <w:t xml:space="preserve"> изучен</w:t>
-      </w:r>
-      <w:r>
-        <w:rPr>
-          <w:rFonts w:cs="Times New Roman"/>
-          <w:color w:val="000000"/>
-          <w:szCs w:val="27"/>
-        </w:rPr>
-        <w:t>а</w:t>
-      </w:r>
-      <w:r>
-        <w:rPr>
-          <w:rFonts w:cs="Times New Roman"/>
-          <w:color w:val="000000"/>
-          <w:szCs w:val="27"/>
-        </w:rPr>
-        <w:t xml:space="preserve"> </w:t>
-      </w:r>
-      <w:r>
-        <w:rPr>
-          <w:rFonts w:cs="Times New Roman"/>
-          <w:color w:val="000000"/>
-          <w:szCs w:val="27"/>
-        </w:rPr>
-        <w:t xml:space="preserve">технология </w:t>
-      </w:r>
-      <w:r>
-        <w:rPr>
-          <w:rFonts w:cs="Times New Roman"/>
-          <w:color w:val="000000"/>
-          <w:szCs w:val="27"/>
-          <w:lang w:val="en-US"/>
-        </w:rPr>
-        <w:t>OpenMP</w:t>
-      </w:r>
-      <w:r>
-        <w:rPr>
-          <w:rFonts w:cs="Times New Roman"/>
-          <w:color w:val="000000"/>
-          <w:szCs w:val="27"/>
-        </w:rPr>
-        <w:t>, позволяющая реализовывать многотопоточные приложения</w:t>
-      </w:r>
-      <w:r>
-        <w:rPr>
-          <w:rFonts w:cs="Times New Roman"/>
-          <w:color w:val="000000"/>
-          <w:szCs w:val="27"/>
-        </w:rPr>
-        <w:t>.</w:t>
-      </w:r>
-      <w:r>
-        <w:rPr>
-          <w:rFonts w:cs="Times New Roman"/>
-          <w:color w:val="000000"/>
-          <w:szCs w:val="27"/>
-        </w:rPr>
-        <w:t xml:space="preserve"> Результаты замеров (рис. </w:t>
-      </w:r>
-      <w:r>
-        <w:rPr>
-          <w:rFonts w:cs="Times New Roman"/>
-          <w:color w:val="000000"/>
-          <w:szCs w:val="27"/>
-        </w:rPr>
-        <w:fldChar w:fldCharType="begin"/>
-      </w:r>
-      <w:r>
-        <w:rPr>
-          <w:rFonts w:cs="Times New Roman"/>
-          <w:color w:val="000000"/>
-          <w:szCs w:val="27"/>
-        </w:rPr>
-        <w:instrText xml:space="preserve"> REF _Ref89199293 \h </w:instrText>
-      </w:r>
-      <w:r>
-        <w:rPr>
-          <w:rFonts w:cs="Times New Roman"/>
-          <w:color w:val="000000"/>
-          <w:szCs w:val="27"/>
-        </w:rPr>
-        <w:instrText xml:space="preserve">\# \0 </w:instrText>
-      </w:r>
-      <w:r>
-        <w:rPr>
-          <w:rFonts w:cs="Times New Roman"/>
-          <w:color w:val="000000"/>
-          <w:szCs w:val="27"/>
-        </w:rPr>
-      </w:r>
-      <w:r>
-        <w:rPr>
-          <w:rFonts w:cs="Times New Roman"/>
-          <w:color w:val="000000"/>
-          <w:szCs w:val="27"/>
-        </w:rPr>
-        <w:fldChar w:fldCharType="separate"/>
-      </w:r>
-      <w:r>
-        <w:rPr>
-          <w:rFonts w:cs="Times New Roman"/>
-          <w:color w:val="000000"/>
-          <w:szCs w:val="27"/>
-        </w:rPr>
-        <w:t>8</w:t>
-      </w:r>
-      <w:r>
-        <w:rPr>
-          <w:rFonts w:cs="Times New Roman"/>
-          <w:color w:val="000000"/>
-          <w:szCs w:val="27"/>
-        </w:rPr>
-        <w:fldChar w:fldCharType="end"/>
-      </w:r>
-      <w:r>
-        <w:rPr>
-          <w:rFonts w:cs="Times New Roman"/>
-          <w:color w:val="000000"/>
-          <w:szCs w:val="27"/>
-        </w:rPr>
-        <w:t xml:space="preserve">) примерно совпадают с теми, что были получены при использовании </w:t>
-      </w:r>
-      <w:r>
-        <w:rPr>
-          <w:rFonts w:cs="Times New Roman"/>
-          <w:color w:val="000000"/>
-          <w:szCs w:val="27"/>
-          <w:lang w:val="en-US"/>
-        </w:rPr>
-        <w:t>WinAPI</w:t>
-      </w:r>
-      <w:r>
-        <w:rPr>
-          <w:rFonts w:cs="Times New Roman"/>
-          <w:color w:val="000000"/>
-          <w:szCs w:val="27"/>
-        </w:rPr>
-        <w:t xml:space="preserve"> (</w:t>
-      </w:r>
-      <w:r>
-        <w:rPr>
-          <w:rFonts w:cs="Times New Roman"/>
-          <w:color w:val="000000"/>
-          <w:szCs w:val="27"/>
-        </w:rPr>
-        <w:t xml:space="preserve">рис. </w:t>
-      </w:r>
-      <w:r>
-        <w:rPr>
-          <w:rFonts w:cs="Times New Roman"/>
-          <w:color w:val="000000"/>
-          <w:szCs w:val="27"/>
-        </w:rPr>
-        <w:fldChar w:fldCharType="begin"/>
-      </w:r>
-      <w:r>
-        <w:rPr>
-          <w:rFonts w:cs="Times New Roman"/>
-          <w:color w:val="000000"/>
-          <w:szCs w:val="27"/>
-        </w:rPr>
-        <w:instrText xml:space="preserve"> REF _Ref89198057 \h </w:instrText>
-      </w:r>
-      <w:r>
-        <w:rPr>
-          <w:rFonts w:cs="Times New Roman"/>
-          <w:color w:val="000000"/>
-          <w:szCs w:val="27"/>
-        </w:rPr>
-        <w:instrText xml:space="preserve">\# \0 </w:instrText>
-      </w:r>
-      <w:r>
-        <w:rPr>
-          <w:rFonts w:cs="Times New Roman"/>
-          <w:color w:val="000000"/>
-          <w:szCs w:val="27"/>
-        </w:rPr>
-      </w:r>
-      <w:r>
-        <w:rPr>
-          <w:rFonts w:cs="Times New Roman"/>
-          <w:color w:val="000000"/>
-          <w:szCs w:val="27"/>
-        </w:rPr>
-        <w:fldChar w:fldCharType="separate"/>
-      </w:r>
-      <w:r>
-        <w:rPr>
-          <w:rFonts w:cs="Times New Roman"/>
-          <w:color w:val="000000"/>
-          <w:szCs w:val="27"/>
-        </w:rPr>
-        <w:t>2</w:t>
-      </w:r>
-      <w:r>
-        <w:rPr>
-          <w:rFonts w:cs="Times New Roman"/>
-          <w:color w:val="000000"/>
-          <w:szCs w:val="27"/>
-        </w:rPr>
-        <w:fldChar w:fldCharType="end"/>
-      </w:r>
-      <w:r>
-        <w:rPr>
-          <w:rFonts w:cs="Times New Roman"/>
-          <w:color w:val="000000"/>
-          <w:szCs w:val="27"/>
-        </w:rPr>
-        <w:t>)</w:t>
-      </w:r>
-      <w:r>
-        <w:rPr>
-          <w:rFonts w:cs="Times New Roman"/>
-          <w:color w:val="000000"/>
-          <w:szCs w:val="27"/>
-        </w:rPr>
-        <w:t>.</w:t>
-      </w:r>
-      <w:r>
-        <w:rPr>
-          <w:rFonts w:cs="Times New Roman"/>
-          <w:color w:val="000000"/>
-          <w:szCs w:val="27"/>
-        </w:rPr>
-        <w:t xml:space="preserve"> Различия составляют не более 5%, которые могли быть вызваны различными паралелльными задачи, выполняемыми на процессоре.</w:t>
-      </w:r>
-    </w:p>
-    <w:p>
-      <w:pPr>
-        <w:spacing w:before="0" w:after="160" w:line="259" w:lineRule="auto"/>
-        <w:jc w:val="left"/>
-        <w:rPr>
-          <w:rFonts w:cs="Times New Roman"/>
-          <w:color w:val="000000"/>
-          <w:szCs w:val="27"/>
-        </w:rPr>
-      </w:pPr>
-      <w:r>
-        <w:rPr>
-          <w:rFonts w:cs="Times New Roman"/>
-          <w:color w:val="000000"/>
-          <w:szCs w:val="27"/>
-        </w:rPr>
         <w:br w:type="page"/>
       </w:r>
     </w:p>
@@ -3282,12 +4144,12 @@
       <w:pPr>
         <w:pStyle w:val="1"/>
       </w:pPr>
-      <w:bookmarkStart w:id="16" w:name="_Toc89199674"/>
+      <w:bookmarkStart w:id="22" w:name="_Toc89199674"/>
       <w:r>
         <w:lastRenderedPageBreak/>
         <w:t>Вывод</w:t>
       </w:r>
-      <w:bookmarkEnd w:id="16"/>
+      <w:bookmarkEnd w:id="22"/>
       <w:r>
         <w:t xml:space="preserve"> </w:t>
       </w:r>
@@ -3297,45 +4159,15 @@
         <w:ind w:firstLine="708"/>
       </w:pPr>
       <w:r>
-        <w:t xml:space="preserve">Были исследованы механизмы создания и управлениями процессами и потоками в ОС </w:t>
-      </w:r>
-      <w:r>
-        <w:rPr>
-          <w:lang w:val="en-US"/>
-        </w:rPr>
-        <w:t>Windows</w:t>
-      </w:r>
-      <w:r>
-        <w:t xml:space="preserve"> посредством </w:t>
-      </w:r>
-      <w:r>
-        <w:rPr>
-          <w:lang w:val="en-US"/>
-        </w:rPr>
-        <w:t>WinAPI</w:t>
+        <w:t>ы</w:t>
       </w:r>
       <w:r>
         <w:t xml:space="preserve"> </w:t>
       </w:r>
-      <w:r>
-        <w:t xml:space="preserve">и технологии </w:t>
-      </w:r>
-      <w:r>
-        <w:rPr>
-          <w:lang w:val="en-US"/>
-        </w:rPr>
-        <w:t>OpenMP</w:t>
-      </w:r>
-      <w:r>
-        <w:t>.</w:t>
-      </w:r>
-      <w:r>
-        <w:t xml:space="preserve"> </w:t>
-      </w:r>
     </w:p>
     <w:sectPr>
-      <w:footerReference w:type="default" r:id="rId17"/>
-      <w:footerReference w:type="first" r:id="rId18"/>
+      <w:footerReference w:type="default" r:id="rId25"/>
+      <w:footerReference w:type="first" r:id="rId26"/>
       <w:pgSz w:w="11906" w:h="16838"/>
       <w:pgMar w:top="1134" w:right="850" w:bottom="1134" w:left="1701" w:header="708" w:footer="708" w:gutter="0"/>
       <w:cols w:space="708"/>
@@ -3480,12 +4312,125 @@
         <v:path o:extrusionok="f" gradientshapeok="t" o:connecttype="rect"/>
         <o:lock v:ext="edit" aspectratio="t"/>
       </v:shapetype>
-      <v:shape id="_x0000_i1388" type="#_x0000_t75" style="width:7.5pt;height:11.25pt;visibility:visible;mso-wrap-style:square" o:bullet="t">
+      <v:shape id="_x0000_i1432" type="#_x0000_t75" style="width:7.5pt;height:11.25pt;visibility:visible;mso-wrap-style:square" o:bullet="t">
         <v:imagedata r:id="rId1" o:title=""/>
       </v:shape>
     </w:pict>
   </w:numPicBullet>
   <w:abstractNum w:abstractNumId="0" w15:restartNumberingAfterBreak="0">
+    <w:nsid w:val="035172F4"/>
+    <w:multiLevelType w:val="hybridMultilevel"/>
+    <w:tmpl w:val="BAFA7A24"/>
+    <w:lvl w:ilvl="0" w:tplc="8A7C3E18">
+      <w:start w:val="1"/>
+      <w:numFmt w:val="bullet"/>
+      <w:lvlText w:val=""/>
+      <w:lvlJc w:val="left"/>
+      <w:pPr>
+        <w:ind w:left="1788" w:hanging="360"/>
+      </w:pPr>
+      <w:rPr>
+        <w:rFonts w:ascii="Symbol" w:hAnsi="Symbol" w:hint="default"/>
+      </w:rPr>
+    </w:lvl>
+    <w:lvl w:ilvl="1" w:tplc="04190003" w:tentative="1">
+      <w:start w:val="1"/>
+      <w:numFmt w:val="bullet"/>
+      <w:lvlText w:val="o"/>
+      <w:lvlJc w:val="left"/>
+      <w:pPr>
+        <w:ind w:left="2508" w:hanging="360"/>
+      </w:pPr>
+      <w:rPr>
+        <w:rFonts w:ascii="Courier New" w:hAnsi="Courier New" w:cs="Courier New" w:hint="default"/>
+      </w:rPr>
+    </w:lvl>
+    <w:lvl w:ilvl="2" w:tplc="04190005" w:tentative="1">
+      <w:start w:val="1"/>
+      <w:numFmt w:val="bullet"/>
+      <w:lvlText w:val=""/>
+      <w:lvlJc w:val="left"/>
+      <w:pPr>
+        <w:ind w:left="3228" w:hanging="360"/>
+      </w:pPr>
+      <w:rPr>
+        <w:rFonts w:ascii="Wingdings" w:hAnsi="Wingdings" w:hint="default"/>
+      </w:rPr>
+    </w:lvl>
+    <w:lvl w:ilvl="3" w:tplc="04190001" w:tentative="1">
+      <w:start w:val="1"/>
+      <w:numFmt w:val="bullet"/>
+      <w:lvlText w:val=""/>
+      <w:lvlJc w:val="left"/>
+      <w:pPr>
+        <w:ind w:left="3948" w:hanging="360"/>
+      </w:pPr>
+      <w:rPr>
+        <w:rFonts w:ascii="Symbol" w:hAnsi="Symbol" w:hint="default"/>
+      </w:rPr>
+    </w:lvl>
+    <w:lvl w:ilvl="4" w:tplc="04190003" w:tentative="1">
+      <w:start w:val="1"/>
+      <w:numFmt w:val="bullet"/>
+      <w:lvlText w:val="o"/>
+      <w:lvlJc w:val="left"/>
+      <w:pPr>
+        <w:ind w:left="4668" w:hanging="360"/>
+      </w:pPr>
+      <w:rPr>
+        <w:rFonts w:ascii="Courier New" w:hAnsi="Courier New" w:cs="Courier New" w:hint="default"/>
+      </w:rPr>
+    </w:lvl>
+    <w:lvl w:ilvl="5" w:tplc="04190005" w:tentative="1">
+      <w:start w:val="1"/>
+      <w:numFmt w:val="bullet"/>
+      <w:lvlText w:val=""/>
+      <w:lvlJc w:val="left"/>
+      <w:pPr>
+        <w:ind w:left="5388" w:hanging="360"/>
+      </w:pPr>
+      <w:rPr>
+        <w:rFonts w:ascii="Wingdings" w:hAnsi="Wingdings" w:hint="default"/>
+      </w:rPr>
+    </w:lvl>
+    <w:lvl w:ilvl="6" w:tplc="04190001" w:tentative="1">
+      <w:start w:val="1"/>
+      <w:numFmt w:val="bullet"/>
+      <w:lvlText w:val=""/>
+      <w:lvlJc w:val="left"/>
+      <w:pPr>
+        <w:ind w:left="6108" w:hanging="360"/>
+      </w:pPr>
+      <w:rPr>
+        <w:rFonts w:ascii="Symbol" w:hAnsi="Symbol" w:hint="default"/>
+      </w:rPr>
+    </w:lvl>
+    <w:lvl w:ilvl="7" w:tplc="04190003" w:tentative="1">
+      <w:start w:val="1"/>
+      <w:numFmt w:val="bullet"/>
+      <w:lvlText w:val="o"/>
+      <w:lvlJc w:val="left"/>
+      <w:pPr>
+        <w:ind w:left="6828" w:hanging="360"/>
+      </w:pPr>
+      <w:rPr>
+        <w:rFonts w:ascii="Courier New" w:hAnsi="Courier New" w:cs="Courier New" w:hint="default"/>
+      </w:rPr>
+    </w:lvl>
+    <w:lvl w:ilvl="8" w:tplc="04190005" w:tentative="1">
+      <w:start w:val="1"/>
+      <w:numFmt w:val="bullet"/>
+      <w:lvlText w:val=""/>
+      <w:lvlJc w:val="left"/>
+      <w:pPr>
+        <w:ind w:left="7548" w:hanging="360"/>
+      </w:pPr>
+      <w:rPr>
+        <w:rFonts w:ascii="Wingdings" w:hAnsi="Wingdings" w:hint="default"/>
+      </w:rPr>
+    </w:lvl>
+  </w:abstractNum>
+  <w:abstractNum w:abstractNumId="1" w15:restartNumberingAfterBreak="0">
     <w:nsid w:val="06E358F7"/>
     <w:multiLevelType w:val="hybridMultilevel"/>
     <w:tmpl w:val="0B481018"/>
@@ -3574,7 +4519,7 @@
       </w:pPr>
     </w:lvl>
   </w:abstractNum>
-  <w:abstractNum w:abstractNumId="1" w15:restartNumberingAfterBreak="0">
+  <w:abstractNum w:abstractNumId="2" w15:restartNumberingAfterBreak="0">
     <w:nsid w:val="077F49C0"/>
     <w:multiLevelType w:val="hybridMultilevel"/>
     <w:tmpl w:val="26F83C5A"/>
@@ -3660,7 +4605,7 @@
       </w:pPr>
     </w:lvl>
   </w:abstractNum>
-  <w:abstractNum w:abstractNumId="2" w15:restartNumberingAfterBreak="0">
+  <w:abstractNum w:abstractNumId="3" w15:restartNumberingAfterBreak="0">
     <w:nsid w:val="0AA91430"/>
     <w:multiLevelType w:val="hybridMultilevel"/>
     <w:tmpl w:val="F3CEAFF4"/>
@@ -3749,7 +4694,7 @@
       </w:pPr>
     </w:lvl>
   </w:abstractNum>
-  <w:abstractNum w:abstractNumId="3" w15:restartNumberingAfterBreak="0">
+  <w:abstractNum w:abstractNumId="4" w15:restartNumberingAfterBreak="0">
     <w:nsid w:val="0B6F5AD3"/>
     <w:multiLevelType w:val="multilevel"/>
     <w:tmpl w:val="C4BCE490"/>
@@ -3878,7 +4823,7 @@
       </w:rPr>
     </w:lvl>
   </w:abstractNum>
-  <w:abstractNum w:abstractNumId="4" w15:restartNumberingAfterBreak="0">
+  <w:abstractNum w:abstractNumId="5" w15:restartNumberingAfterBreak="0">
     <w:nsid w:val="0B9D46B4"/>
     <w:multiLevelType w:val="multilevel"/>
     <w:tmpl w:val="0419001F"/>
@@ -3964,7 +4909,7 @@
       </w:pPr>
     </w:lvl>
   </w:abstractNum>
-  <w:abstractNum w:abstractNumId="5" w15:restartNumberingAfterBreak="0">
+  <w:abstractNum w:abstractNumId="6" w15:restartNumberingAfterBreak="0">
     <w:nsid w:val="0DA7635C"/>
     <w:multiLevelType w:val="hybridMultilevel"/>
     <w:tmpl w:val="3DDA5E66"/>
@@ -4077,7 +5022,120 @@
       </w:rPr>
     </w:lvl>
   </w:abstractNum>
-  <w:abstractNum w:abstractNumId="6" w15:restartNumberingAfterBreak="0">
+  <w:abstractNum w:abstractNumId="7" w15:restartNumberingAfterBreak="0">
+    <w:nsid w:val="137C3ADC"/>
+    <w:multiLevelType w:val="hybridMultilevel"/>
+    <w:tmpl w:val="963624B6"/>
+    <w:lvl w:ilvl="0" w:tplc="8A7C3E18">
+      <w:start w:val="1"/>
+      <w:numFmt w:val="bullet"/>
+      <w:lvlText w:val=""/>
+      <w:lvlJc w:val="left"/>
+      <w:pPr>
+        <w:ind w:left="1080" w:hanging="360"/>
+      </w:pPr>
+      <w:rPr>
+        <w:rFonts w:ascii="Symbol" w:hAnsi="Symbol" w:hint="default"/>
+      </w:rPr>
+    </w:lvl>
+    <w:lvl w:ilvl="1" w:tplc="04190003">
+      <w:start w:val="1"/>
+      <w:numFmt w:val="bullet"/>
+      <w:lvlText w:val="o"/>
+      <w:lvlJc w:val="left"/>
+      <w:pPr>
+        <w:ind w:left="1800" w:hanging="360"/>
+      </w:pPr>
+      <w:rPr>
+        <w:rFonts w:ascii="Courier New" w:hAnsi="Courier New" w:cs="Courier New" w:hint="default"/>
+      </w:rPr>
+    </w:lvl>
+    <w:lvl w:ilvl="2" w:tplc="04190005" w:tentative="1">
+      <w:start w:val="1"/>
+      <w:numFmt w:val="bullet"/>
+      <w:lvlText w:val=""/>
+      <w:lvlJc w:val="left"/>
+      <w:pPr>
+        <w:ind w:left="2520" w:hanging="360"/>
+      </w:pPr>
+      <w:rPr>
+        <w:rFonts w:ascii="Wingdings" w:hAnsi="Wingdings" w:hint="default"/>
+      </w:rPr>
+    </w:lvl>
+    <w:lvl w:ilvl="3" w:tplc="04190001" w:tentative="1">
+      <w:start w:val="1"/>
+      <w:numFmt w:val="bullet"/>
+      <w:lvlText w:val=""/>
+      <w:lvlJc w:val="left"/>
+      <w:pPr>
+        <w:ind w:left="3240" w:hanging="360"/>
+      </w:pPr>
+      <w:rPr>
+        <w:rFonts w:ascii="Symbol" w:hAnsi="Symbol" w:hint="default"/>
+      </w:rPr>
+    </w:lvl>
+    <w:lvl w:ilvl="4" w:tplc="04190003" w:tentative="1">
+      <w:start w:val="1"/>
+      <w:numFmt w:val="bullet"/>
+      <w:lvlText w:val="o"/>
+      <w:lvlJc w:val="left"/>
+      <w:pPr>
+        <w:ind w:left="3960" w:hanging="360"/>
+      </w:pPr>
+      <w:rPr>
+        <w:rFonts w:ascii="Courier New" w:hAnsi="Courier New" w:cs="Courier New" w:hint="default"/>
+      </w:rPr>
+    </w:lvl>
+    <w:lvl w:ilvl="5" w:tplc="04190005" w:tentative="1">
+      <w:start w:val="1"/>
+      <w:numFmt w:val="bullet"/>
+      <w:lvlText w:val=""/>
+      <w:lvlJc w:val="left"/>
+      <w:pPr>
+        <w:ind w:left="4680" w:hanging="360"/>
+      </w:pPr>
+      <w:rPr>
+        <w:rFonts w:ascii="Wingdings" w:hAnsi="Wingdings" w:hint="default"/>
+      </w:rPr>
+    </w:lvl>
+    <w:lvl w:ilvl="6" w:tplc="04190001" w:tentative="1">
+      <w:start w:val="1"/>
+      <w:numFmt w:val="bullet"/>
+      <w:lvlText w:val=""/>
+      <w:lvlJc w:val="left"/>
+      <w:pPr>
+        <w:ind w:left="5400" w:hanging="360"/>
+      </w:pPr>
+      <w:rPr>
+        <w:rFonts w:ascii="Symbol" w:hAnsi="Symbol" w:hint="default"/>
+      </w:rPr>
+    </w:lvl>
+    <w:lvl w:ilvl="7" w:tplc="04190003" w:tentative="1">
+      <w:start w:val="1"/>
+      <w:numFmt w:val="bullet"/>
+      <w:lvlText w:val="o"/>
+      <w:lvlJc w:val="left"/>
+      <w:pPr>
+        <w:ind w:left="6120" w:hanging="360"/>
+      </w:pPr>
+      <w:rPr>
+        <w:rFonts w:ascii="Courier New" w:hAnsi="Courier New" w:cs="Courier New" w:hint="default"/>
+      </w:rPr>
+    </w:lvl>
+    <w:lvl w:ilvl="8" w:tplc="04190005" w:tentative="1">
+      <w:start w:val="1"/>
+      <w:numFmt w:val="bullet"/>
+      <w:lvlText w:val=""/>
+      <w:lvlJc w:val="left"/>
+      <w:pPr>
+        <w:ind w:left="6840" w:hanging="360"/>
+      </w:pPr>
+      <w:rPr>
+        <w:rFonts w:ascii="Wingdings" w:hAnsi="Wingdings" w:hint="default"/>
+      </w:rPr>
+    </w:lvl>
+  </w:abstractNum>
+  <w:abstractNum w:abstractNumId="8" w15:restartNumberingAfterBreak="0">
     <w:nsid w:val="19627F4C"/>
     <w:multiLevelType w:val="multilevel"/>
     <w:tmpl w:val="0419001F"/>
@@ -4163,7 +5221,7 @@
       </w:pPr>
     </w:lvl>
   </w:abstractNum>
-  <w:abstractNum w:abstractNumId="7" w15:restartNumberingAfterBreak="0">
+  <w:abstractNum w:abstractNumId="9" w15:restartNumberingAfterBreak="0">
     <w:nsid w:val="1E334FDD"/>
     <w:multiLevelType w:val="hybridMultilevel"/>
     <w:tmpl w:val="41723D68"/>
@@ -4276,7 +5334,7 @@
       </w:rPr>
     </w:lvl>
   </w:abstractNum>
-  <w:abstractNum w:abstractNumId="8" w15:restartNumberingAfterBreak="0">
+  <w:abstractNum w:abstractNumId="10" w15:restartNumberingAfterBreak="0">
     <w:nsid w:val="208135CA"/>
     <w:multiLevelType w:val="hybridMultilevel"/>
     <w:tmpl w:val="9DCE5C94"/>
@@ -4362,7 +5420,7 @@
       </w:pPr>
     </w:lvl>
   </w:abstractNum>
-  <w:abstractNum w:abstractNumId="9" w15:restartNumberingAfterBreak="0">
+  <w:abstractNum w:abstractNumId="11" w15:restartNumberingAfterBreak="0">
     <w:nsid w:val="24627217"/>
     <w:multiLevelType w:val="hybridMultilevel"/>
     <w:tmpl w:val="7FC64256"/>
@@ -4448,7 +5506,7 @@
       </w:pPr>
     </w:lvl>
   </w:abstractNum>
-  <w:abstractNum w:abstractNumId="10" w15:restartNumberingAfterBreak="0">
+  <w:abstractNum w:abstractNumId="12" w15:restartNumberingAfterBreak="0">
     <w:nsid w:val="294C7574"/>
     <w:multiLevelType w:val="hybridMultilevel"/>
     <w:tmpl w:val="8C5ABC18"/>
@@ -4561,7 +5619,7 @@
       </w:rPr>
     </w:lvl>
   </w:abstractNum>
-  <w:abstractNum w:abstractNumId="11" w15:restartNumberingAfterBreak="0">
+  <w:abstractNum w:abstractNumId="13" w15:restartNumberingAfterBreak="0">
     <w:nsid w:val="299F6961"/>
     <w:multiLevelType w:val="multilevel"/>
     <w:tmpl w:val="0419001D"/>
@@ -4647,7 +5705,120 @@
       </w:pPr>
     </w:lvl>
   </w:abstractNum>
-  <w:abstractNum w:abstractNumId="12" w15:restartNumberingAfterBreak="0">
+  <w:abstractNum w:abstractNumId="14" w15:restartNumberingAfterBreak="0">
+    <w:nsid w:val="2AA10FAD"/>
+    <w:multiLevelType w:val="hybridMultilevel"/>
+    <w:tmpl w:val="13C820A8"/>
+    <w:lvl w:ilvl="0" w:tplc="8A7C3E18">
+      <w:start w:val="1"/>
+      <w:numFmt w:val="bullet"/>
+      <w:lvlText w:val=""/>
+      <w:lvlJc w:val="left"/>
+      <w:pPr>
+        <w:ind w:left="3588" w:hanging="360"/>
+      </w:pPr>
+      <w:rPr>
+        <w:rFonts w:ascii="Symbol" w:hAnsi="Symbol" w:hint="default"/>
+      </w:rPr>
+    </w:lvl>
+    <w:lvl w:ilvl="1" w:tplc="04190003" w:tentative="1">
+      <w:start w:val="1"/>
+      <w:numFmt w:val="bullet"/>
+      <w:lvlText w:val="o"/>
+      <w:lvlJc w:val="left"/>
+      <w:pPr>
+        <w:ind w:left="4308" w:hanging="360"/>
+      </w:pPr>
+      <w:rPr>
+        <w:rFonts w:ascii="Courier New" w:hAnsi="Courier New" w:cs="Courier New" w:hint="default"/>
+      </w:rPr>
+    </w:lvl>
+    <w:lvl w:ilvl="2" w:tplc="04190005" w:tentative="1">
+      <w:start w:val="1"/>
+      <w:numFmt w:val="bullet"/>
+      <w:lvlText w:val=""/>
+      <w:lvlJc w:val="left"/>
+      <w:pPr>
+        <w:ind w:left="5028" w:hanging="360"/>
+      </w:pPr>
+      <w:rPr>
+        <w:rFonts w:ascii="Wingdings" w:hAnsi="Wingdings" w:hint="default"/>
+      </w:rPr>
+    </w:lvl>
+    <w:lvl w:ilvl="3" w:tplc="04190001" w:tentative="1">
+      <w:start w:val="1"/>
+      <w:numFmt w:val="bullet"/>
+      <w:lvlText w:val=""/>
+      <w:lvlJc w:val="left"/>
+      <w:pPr>
+        <w:ind w:left="5748" w:hanging="360"/>
+      </w:pPr>
+      <w:rPr>
+        <w:rFonts w:ascii="Symbol" w:hAnsi="Symbol" w:hint="default"/>
+      </w:rPr>
+    </w:lvl>
+    <w:lvl w:ilvl="4" w:tplc="04190003" w:tentative="1">
+      <w:start w:val="1"/>
+      <w:numFmt w:val="bullet"/>
+      <w:lvlText w:val="o"/>
+      <w:lvlJc w:val="left"/>
+      <w:pPr>
+        <w:ind w:left="6468" w:hanging="360"/>
+      </w:pPr>
+      <w:rPr>
+        <w:rFonts w:ascii="Courier New" w:hAnsi="Courier New" w:cs="Courier New" w:hint="default"/>
+      </w:rPr>
+    </w:lvl>
+    <w:lvl w:ilvl="5" w:tplc="04190005" w:tentative="1">
+      <w:start w:val="1"/>
+      <w:numFmt w:val="bullet"/>
+      <w:lvlText w:val=""/>
+      <w:lvlJc w:val="left"/>
+      <w:pPr>
+        <w:ind w:left="7188" w:hanging="360"/>
+      </w:pPr>
+      <w:rPr>
+        <w:rFonts w:ascii="Wingdings" w:hAnsi="Wingdings" w:hint="default"/>
+      </w:rPr>
+    </w:lvl>
+    <w:lvl w:ilvl="6" w:tplc="04190001" w:tentative="1">
+      <w:start w:val="1"/>
+      <w:numFmt w:val="bullet"/>
+      <w:lvlText w:val=""/>
+      <w:lvlJc w:val="left"/>
+      <w:pPr>
+        <w:ind w:left="7908" w:hanging="360"/>
+      </w:pPr>
+      <w:rPr>
+        <w:rFonts w:ascii="Symbol" w:hAnsi="Symbol" w:hint="default"/>
+      </w:rPr>
+    </w:lvl>
+    <w:lvl w:ilvl="7" w:tplc="04190003" w:tentative="1">
+      <w:start w:val="1"/>
+      <w:numFmt w:val="bullet"/>
+      <w:lvlText w:val="o"/>
+      <w:lvlJc w:val="left"/>
+      <w:pPr>
+        <w:ind w:left="8628" w:hanging="360"/>
+      </w:pPr>
+      <w:rPr>
+        <w:rFonts w:ascii="Courier New" w:hAnsi="Courier New" w:cs="Courier New" w:hint="default"/>
+      </w:rPr>
+    </w:lvl>
+    <w:lvl w:ilvl="8" w:tplc="04190005" w:tentative="1">
+      <w:start w:val="1"/>
+      <w:numFmt w:val="bullet"/>
+      <w:lvlText w:val=""/>
+      <w:lvlJc w:val="left"/>
+      <w:pPr>
+        <w:ind w:left="9348" w:hanging="360"/>
+      </w:pPr>
+      <w:rPr>
+        <w:rFonts w:ascii="Wingdings" w:hAnsi="Wingdings" w:hint="default"/>
+      </w:rPr>
+    </w:lvl>
+  </w:abstractNum>
+  <w:abstractNum w:abstractNumId="15" w15:restartNumberingAfterBreak="0">
     <w:nsid w:val="2AEE2AD7"/>
     <w:multiLevelType w:val="hybridMultilevel"/>
     <w:tmpl w:val="66A09C8A"/>
@@ -4760,7 +5931,7 @@
       </w:rPr>
     </w:lvl>
   </w:abstractNum>
-  <w:abstractNum w:abstractNumId="13" w15:restartNumberingAfterBreak="0">
+  <w:abstractNum w:abstractNumId="16" w15:restartNumberingAfterBreak="0">
     <w:nsid w:val="3132052D"/>
     <w:multiLevelType w:val="multilevel"/>
     <w:tmpl w:val="D578F8B0"/>
@@ -4858,7 +6029,7 @@
       </w:pPr>
     </w:lvl>
   </w:abstractNum>
-  <w:abstractNum w:abstractNumId="14" w15:restartNumberingAfterBreak="0">
+  <w:abstractNum w:abstractNumId="17" w15:restartNumberingAfterBreak="0">
     <w:nsid w:val="32C86970"/>
     <w:multiLevelType w:val="hybridMultilevel"/>
     <w:tmpl w:val="7DC0BDCE"/>
@@ -4971,7 +6142,7 @@
       </w:rPr>
     </w:lvl>
   </w:abstractNum>
-  <w:abstractNum w:abstractNumId="15" w15:restartNumberingAfterBreak="0">
+  <w:abstractNum w:abstractNumId="18" w15:restartNumberingAfterBreak="0">
     <w:nsid w:val="34251EE7"/>
     <w:multiLevelType w:val="hybridMultilevel"/>
     <w:tmpl w:val="59581E7A"/>
@@ -5057,7 +6228,7 @@
       </w:pPr>
     </w:lvl>
   </w:abstractNum>
-  <w:abstractNum w:abstractNumId="16" w15:restartNumberingAfterBreak="0">
+  <w:abstractNum w:abstractNumId="19" w15:restartNumberingAfterBreak="0">
     <w:nsid w:val="39E25642"/>
     <w:multiLevelType w:val="multilevel"/>
     <w:tmpl w:val="0419001F"/>
@@ -5143,7 +6314,7 @@
       </w:pPr>
     </w:lvl>
   </w:abstractNum>
-  <w:abstractNum w:abstractNumId="17" w15:restartNumberingAfterBreak="0">
+  <w:abstractNum w:abstractNumId="20" w15:restartNumberingAfterBreak="0">
     <w:nsid w:val="3ABA2A47"/>
     <w:multiLevelType w:val="hybridMultilevel"/>
     <w:tmpl w:val="36002500"/>
@@ -5256,7 +6427,7 @@
       </w:rPr>
     </w:lvl>
   </w:abstractNum>
-  <w:abstractNum w:abstractNumId="18" w15:restartNumberingAfterBreak="0">
+  <w:abstractNum w:abstractNumId="21" w15:restartNumberingAfterBreak="0">
     <w:nsid w:val="3DE950CF"/>
     <w:multiLevelType w:val="hybridMultilevel"/>
     <w:tmpl w:val="D268A09A"/>
@@ -5369,7 +6540,7 @@
       </w:rPr>
     </w:lvl>
   </w:abstractNum>
-  <w:abstractNum w:abstractNumId="19" w15:restartNumberingAfterBreak="0">
+  <w:abstractNum w:abstractNumId="22" w15:restartNumberingAfterBreak="0">
     <w:nsid w:val="44D15B9B"/>
     <w:multiLevelType w:val="hybridMultilevel"/>
     <w:tmpl w:val="24BE0E06"/>
@@ -5482,7 +6653,7 @@
       </w:rPr>
     </w:lvl>
   </w:abstractNum>
-  <w:abstractNum w:abstractNumId="20" w15:restartNumberingAfterBreak="0">
+  <w:abstractNum w:abstractNumId="23" w15:restartNumberingAfterBreak="0">
     <w:nsid w:val="4B180C4C"/>
     <w:multiLevelType w:val="hybridMultilevel"/>
     <w:tmpl w:val="CA688E78"/>
@@ -5595,7 +6766,7 @@
       </w:rPr>
     </w:lvl>
   </w:abstractNum>
-  <w:abstractNum w:abstractNumId="21" w15:restartNumberingAfterBreak="0">
+  <w:abstractNum w:abstractNumId="24" w15:restartNumberingAfterBreak="0">
     <w:nsid w:val="4EDD37A9"/>
     <w:multiLevelType w:val="hybridMultilevel"/>
     <w:tmpl w:val="3992E622"/>
@@ -5686,7 +6857,7 @@
       </w:pPr>
     </w:lvl>
   </w:abstractNum>
-  <w:abstractNum w:abstractNumId="22" w15:restartNumberingAfterBreak="0">
+  <w:abstractNum w:abstractNumId="25" w15:restartNumberingAfterBreak="0">
     <w:nsid w:val="558638BB"/>
     <w:multiLevelType w:val="hybridMultilevel"/>
     <w:tmpl w:val="59581E7A"/>
@@ -5772,7 +6943,7 @@
       </w:pPr>
     </w:lvl>
   </w:abstractNum>
-  <w:abstractNum w:abstractNumId="23" w15:restartNumberingAfterBreak="0">
+  <w:abstractNum w:abstractNumId="26" w15:restartNumberingAfterBreak="0">
     <w:nsid w:val="6565106F"/>
     <w:multiLevelType w:val="hybridMultilevel"/>
     <w:tmpl w:val="500688B4"/>
@@ -5858,7 +7029,7 @@
       </w:pPr>
     </w:lvl>
   </w:abstractNum>
-  <w:abstractNum w:abstractNumId="24" w15:restartNumberingAfterBreak="0">
+  <w:abstractNum w:abstractNumId="27" w15:restartNumberingAfterBreak="0">
     <w:nsid w:val="67335577"/>
     <w:multiLevelType w:val="hybridMultilevel"/>
     <w:tmpl w:val="E3B64EDE"/>
@@ -5944,7 +7115,7 @@
       </w:pPr>
     </w:lvl>
   </w:abstractNum>
-  <w:abstractNum w:abstractNumId="25" w15:restartNumberingAfterBreak="0">
+  <w:abstractNum w:abstractNumId="28" w15:restartNumberingAfterBreak="0">
     <w:nsid w:val="684909EE"/>
     <w:multiLevelType w:val="hybridMultilevel"/>
     <w:tmpl w:val="4EEAF23C"/>
@@ -6057,7 +7228,7 @@
       </w:rPr>
     </w:lvl>
   </w:abstractNum>
-  <w:abstractNum w:abstractNumId="26" w15:restartNumberingAfterBreak="0">
+  <w:abstractNum w:abstractNumId="29" w15:restartNumberingAfterBreak="0">
     <w:nsid w:val="6B6D093B"/>
     <w:multiLevelType w:val="hybridMultilevel"/>
     <w:tmpl w:val="7F322BBC"/>
@@ -6170,7 +7341,7 @@
       </w:rPr>
     </w:lvl>
   </w:abstractNum>
-  <w:abstractNum w:abstractNumId="27" w15:restartNumberingAfterBreak="0">
+  <w:abstractNum w:abstractNumId="30" w15:restartNumberingAfterBreak="0">
     <w:nsid w:val="6B794B9F"/>
     <w:multiLevelType w:val="hybridMultilevel"/>
     <w:tmpl w:val="A4108C14"/>
@@ -6283,7 +7454,7 @@
       </w:rPr>
     </w:lvl>
   </w:abstractNum>
-  <w:abstractNum w:abstractNumId="28" w15:restartNumberingAfterBreak="0">
+  <w:abstractNum w:abstractNumId="31" w15:restartNumberingAfterBreak="0">
     <w:nsid w:val="6BE45443"/>
     <w:multiLevelType w:val="multilevel"/>
     <w:tmpl w:val="0419001F"/>
@@ -6369,7 +7540,7 @@
       </w:pPr>
     </w:lvl>
   </w:abstractNum>
-  <w:abstractNum w:abstractNumId="29" w15:restartNumberingAfterBreak="0">
+  <w:abstractNum w:abstractNumId="32" w15:restartNumberingAfterBreak="0">
     <w:nsid w:val="6D9C5461"/>
     <w:multiLevelType w:val="multilevel"/>
     <w:tmpl w:val="6A663A6C"/>
@@ -6492,7 +7663,7 @@
       </w:rPr>
     </w:lvl>
   </w:abstractNum>
-  <w:abstractNum w:abstractNumId="30" w15:restartNumberingAfterBreak="0">
+  <w:abstractNum w:abstractNumId="33" w15:restartNumberingAfterBreak="0">
     <w:nsid w:val="75EE755C"/>
     <w:multiLevelType w:val="hybridMultilevel"/>
     <w:tmpl w:val="53B823B0"/>
@@ -6578,7 +7749,7 @@
       </w:pPr>
     </w:lvl>
   </w:abstractNum>
-  <w:abstractNum w:abstractNumId="31" w15:restartNumberingAfterBreak="0">
+  <w:abstractNum w:abstractNumId="34" w15:restartNumberingAfterBreak="0">
     <w:nsid w:val="7EAF4444"/>
     <w:multiLevelType w:val="multilevel"/>
     <w:tmpl w:val="D578F8B0"/>
@@ -6677,100 +7848,109 @@
     </w:lvl>
   </w:abstractNum>
   <w:num w:numId="1">
+    <w:abstractNumId w:val="27"/>
+  </w:num>
+  <w:num w:numId="2">
+    <w:abstractNumId w:val="5"/>
+  </w:num>
+  <w:num w:numId="3">
+    <w:abstractNumId w:val="13"/>
+  </w:num>
+  <w:num w:numId="4">
+    <w:abstractNumId w:val="10"/>
+  </w:num>
+  <w:num w:numId="5">
+    <w:abstractNumId w:val="26"/>
+  </w:num>
+  <w:num w:numId="6">
+    <w:abstractNumId w:val="31"/>
+  </w:num>
+  <w:num w:numId="7">
+    <w:abstractNumId w:val="8"/>
+  </w:num>
+  <w:num w:numId="8">
+    <w:abstractNumId w:val="19"/>
+  </w:num>
+  <w:num w:numId="9">
+    <w:abstractNumId w:val="11"/>
+  </w:num>
+  <w:num w:numId="10">
+    <w:abstractNumId w:val="34"/>
+  </w:num>
+  <w:num w:numId="11">
+    <w:abstractNumId w:val="22"/>
+  </w:num>
+  <w:num w:numId="12">
     <w:abstractNumId w:val="24"/>
   </w:num>
-  <w:num w:numId="2">
+  <w:num w:numId="13">
     <w:abstractNumId w:val="4"/>
   </w:num>
-  <w:num w:numId="3">
-    <w:abstractNumId w:val="11"/>
+  <w:num w:numId="14">
+    <w:abstractNumId w:val="20"/>
   </w:num>
-  <w:num w:numId="4">
-    <w:abstractNumId w:val="8"/>
+  <w:num w:numId="15">
+    <w:abstractNumId w:val="1"/>
   </w:num>
-  <w:num w:numId="5">
+  <w:num w:numId="16">
+    <w:abstractNumId w:val="3"/>
+  </w:num>
+  <w:num w:numId="17">
+    <w:abstractNumId w:val="29"/>
+  </w:num>
+  <w:num w:numId="18">
+    <w:abstractNumId w:val="32"/>
+  </w:num>
+  <w:num w:numId="19">
     <w:abstractNumId w:val="23"/>
   </w:num>
-  <w:num w:numId="6">
+  <w:num w:numId="20">
+    <w:abstractNumId w:val="16"/>
+  </w:num>
+  <w:num w:numId="21">
+    <w:abstractNumId w:val="30"/>
+  </w:num>
+  <w:num w:numId="22">
+    <w:abstractNumId w:val="6"/>
+  </w:num>
+  <w:num w:numId="23">
     <w:abstractNumId w:val="28"/>
   </w:num>
-  <w:num w:numId="7">
-    <w:abstractNumId w:val="6"/>
-  </w:num>
-  <w:num w:numId="8">
-    <w:abstractNumId w:val="16"/>
-  </w:num>
-  <w:num w:numId="9">
+  <w:num w:numId="24">
     <w:abstractNumId w:val="9"/>
   </w:num>
-  <w:num w:numId="10">
-    <w:abstractNumId w:val="31"/>
+  <w:num w:numId="25">
+    <w:abstractNumId w:val="15"/>
   </w:num>
-  <w:num w:numId="11">
-    <w:abstractNumId w:val="19"/>
+  <w:num w:numId="26">
+    <w:abstractNumId w:val="12"/>
   </w:num>
-  <w:num w:numId="12">
+  <w:num w:numId="27">
     <w:abstractNumId w:val="21"/>
   </w:num>
-  <w:num w:numId="13">
-    <w:abstractNumId w:val="3"/>
-  </w:num>
-  <w:num w:numId="14">
+  <w:num w:numId="28">
     <w:abstractNumId w:val="17"/>
   </w:num>
-  <w:num w:numId="15">
-    <w:abstractNumId w:val="0"/>
-  </w:num>
-  <w:num w:numId="16">
+  <w:num w:numId="29">
     <w:abstractNumId w:val="2"/>
   </w:num>
-  <w:num w:numId="17">
-    <w:abstractNumId w:val="26"/>
+  <w:num w:numId="30">
+    <w:abstractNumId w:val="33"/>
   </w:num>
-  <w:num w:numId="18">
-    <w:abstractNumId w:val="29"/>
+  <w:num w:numId="31">
+    <w:abstractNumId w:val="18"/>
   </w:num>
-  <w:num w:numId="19">
-    <w:abstractNumId w:val="20"/>
-  </w:num>
-  <w:num w:numId="20">
-    <w:abstractNumId w:val="13"/>
-  </w:num>
-  <w:num w:numId="21">
-    <w:abstractNumId w:val="27"/>
-  </w:num>
-  <w:num w:numId="22">
-    <w:abstractNumId w:val="5"/>
-  </w:num>
-  <w:num w:numId="23">
+  <w:num w:numId="32">
     <w:abstractNumId w:val="25"/>
   </w:num>
-  <w:num w:numId="24">
+  <w:num w:numId="33">
     <w:abstractNumId w:val="7"/>
   </w:num>
-  <w:num w:numId="25">
-    <w:abstractNumId w:val="12"/>
-  </w:num>
-  <w:num w:numId="26">
-    <w:abstractNumId w:val="10"/>
-  </w:num>
-  <w:num w:numId="27">
-    <w:abstractNumId w:val="18"/>
-  </w:num>
-  <w:num w:numId="28">
+  <w:num w:numId="34">
     <w:abstractNumId w:val="14"/>
   </w:num>
-  <w:num w:numId="29">
-    <w:abstractNumId w:val="1"/>
-  </w:num>
-  <w:num w:numId="30">
-    <w:abstractNumId w:val="30"/>
-  </w:num>
-  <w:num w:numId="31">
-    <w:abstractNumId w:val="15"/>
-  </w:num>
-  <w:num w:numId="32">
-    <w:abstractNumId w:val="22"/>
+  <w:num w:numId="35">
+    <w:abstractNumId w:val="0"/>
   </w:num>
 </w:numbering>
 </file>

</xml_diff>